<commit_message>
Segunda parte de la pagina HTML de proyecto integrador
</commit_message>
<xml_diff>
--- a/Taller_Práctico_4_de_agosto[1].docx
+++ b/Taller_Práctico_4_de_agosto[1].docx
@@ -825,6 +825,7 @@
       <w:r>
         <w:rPr>
           <w:rFonts w:ascii="Courier New" w:eastAsia="Times New Roman" w:hAnsi="Courier New" w:cs="Courier New"/>
+          <w:noProof/>
           <w:sz w:val="20"/>
           <w:szCs w:val="20"/>
           <w:lang w:eastAsia="es-CO"/>
@@ -1845,6 +1846,7 @@
       <w:r>
         <w:rPr>
           <w:rFonts w:ascii="Courier New" w:eastAsia="Times New Roman" w:hAnsi="Courier New" w:cs="Courier New"/>
+          <w:noProof/>
           <w:sz w:val="20"/>
           <w:szCs w:val="20"/>
           <w:lang w:eastAsia="es-CO"/>
@@ -4302,6 +4304,7 @@
       <w:r>
         <w:rPr>
           <w:rFonts w:ascii="Times New Roman" w:eastAsia="Times New Roman" w:hAnsi="Times New Roman" w:cs="Times New Roman"/>
+          <w:noProof/>
           <w:sz w:val="24"/>
           <w:szCs w:val="24"/>
           <w:lang w:eastAsia="es-CO"/>
@@ -5170,6 +5173,7 @@
       <w:r>
         <w:rPr>
           <w:rFonts w:ascii="Times New Roman" w:eastAsia="Times New Roman" w:hAnsi="Times New Roman" w:cs="Times New Roman"/>
+          <w:noProof/>
           <w:sz w:val="24"/>
           <w:szCs w:val="24"/>
           <w:lang w:eastAsia="es-CO"/>
@@ -6600,6 +6604,7 @@
       <w:r>
         <w:rPr>
           <w:rFonts w:ascii="Times New Roman" w:eastAsia="Times New Roman" w:hAnsi="Times New Roman" w:cs="Times New Roman"/>
+          <w:noProof/>
           <w:sz w:val="24"/>
           <w:szCs w:val="24"/>
           <w:lang w:eastAsia="es-CO"/>
@@ -7243,6 +7248,7 @@
       <w:r>
         <w:rPr>
           <w:rFonts w:ascii="Courier New" w:eastAsia="Times New Roman" w:hAnsi="Courier New" w:cs="Courier New"/>
+          <w:noProof/>
           <w:sz w:val="20"/>
           <w:szCs w:val="20"/>
           <w:lang w:eastAsia="es-CO"/>
@@ -8302,6 +8308,7 @@
       <w:r>
         <w:rPr>
           <w:rFonts w:ascii="Courier New" w:eastAsia="Times New Roman" w:hAnsi="Courier New" w:cs="Courier New"/>
+          <w:noProof/>
           <w:sz w:val="20"/>
           <w:szCs w:val="20"/>
           <w:lang w:eastAsia="es-CO"/>
@@ -8827,6 +8834,7 @@
       <w:r>
         <w:rPr>
           <w:rFonts w:ascii="Courier New" w:eastAsia="Times New Roman" w:hAnsi="Courier New" w:cs="Courier New"/>
+          <w:noProof/>
           <w:sz w:val="20"/>
           <w:szCs w:val="20"/>
           <w:lang w:eastAsia="es-CO"/>
@@ -9231,6 +9239,7 @@
       <w:r>
         <w:rPr>
           <w:rFonts w:ascii="Courier New" w:eastAsia="Times New Roman" w:hAnsi="Courier New" w:cs="Courier New"/>
+          <w:noProof/>
           <w:sz w:val="20"/>
           <w:szCs w:val="20"/>
           <w:lang w:eastAsia="es-CO"/>
@@ -9974,6 +9983,7 @@
       <w:r>
         <w:rPr>
           <w:rFonts w:ascii="Courier New" w:eastAsia="Times New Roman" w:hAnsi="Courier New" w:cs="Courier New"/>
+          <w:noProof/>
           <w:sz w:val="20"/>
           <w:szCs w:val="20"/>
           <w:lang w:eastAsia="es-CO"/>
@@ -11085,18 +11095,7 @@
           <w:szCs w:val="20"/>
           <w:lang w:eastAsia="es-CO"/>
         </w:rPr>
-        <w:t>├── about.h</w:t>
-      </w:r>
-      <w:bookmarkStart w:id="0" w:name="_GoBack"/>
-      <w:bookmarkEnd w:id="0"/>
-      <w:r>
-        <w:rPr>
-          <w:rFonts w:ascii="Courier New" w:eastAsia="Times New Roman" w:hAnsi="Courier New" w:cs="Courier New"/>
-          <w:sz w:val="20"/>
-          <w:szCs w:val="20"/>
-          <w:lang w:eastAsia="es-CO"/>
-        </w:rPr>
-        <w:t>tml</w:t>
+        <w:t>├── about.html</w:t>
       </w:r>
     </w:p>
     <w:p>
@@ -11395,6 +11394,50 @@
           <w:lang w:eastAsia="es-CO"/>
         </w:rPr>
       </w:pPr>
+      <w:r>
+        <w:rPr>
+          <w:rFonts w:ascii="Courier New" w:eastAsia="Times New Roman" w:hAnsi="Courier New" w:cs="Courier New"/>
+          <w:noProof/>
+          <w:sz w:val="20"/>
+          <w:szCs w:val="20"/>
+          <w:lang w:eastAsia="es-CO"/>
+        </w:rPr>
+        <w:drawing>
+          <wp:inline distT="0" distB="0" distL="0" distR="0" wp14:anchorId="0F840266" wp14:editId="565CB7BA">
+            <wp:extent cx="2972215" cy="4258269"/>
+            <wp:effectExtent l="0" t="0" r="0" b="0"/>
+            <wp:docPr id="2" name="Imagen 2"/>
+            <wp:cNvGraphicFramePr>
+              <a:graphicFrameLocks xmlns:a="http://schemas.openxmlformats.org/drawingml/2006/main" noChangeAspect="1"/>
+            </wp:cNvGraphicFramePr>
+            <a:graphic xmlns:a="http://schemas.openxmlformats.org/drawingml/2006/main">
+              <a:graphicData uri="http://schemas.openxmlformats.org/drawingml/2006/picture">
+                <pic:pic xmlns:pic="http://schemas.openxmlformats.org/drawingml/2006/picture">
+                  <pic:nvPicPr>
+                    <pic:cNvPr id="1" name=""/>
+                    <pic:cNvPicPr/>
+                  </pic:nvPicPr>
+                  <pic:blipFill>
+                    <a:blip r:embed="rId15"/>
+                    <a:stretch>
+                      <a:fillRect/>
+                    </a:stretch>
+                  </pic:blipFill>
+                  <pic:spPr>
+                    <a:xfrm>
+                      <a:off x="0" y="0"/>
+                      <a:ext cx="2972215" cy="4258269"/>
+                    </a:xfrm>
+                    <a:prstGeom prst="rect">
+                      <a:avLst/>
+                    </a:prstGeom>
+                  </pic:spPr>
+                </pic:pic>
+              </a:graphicData>
+            </a:graphic>
+          </wp:inline>
+        </w:drawing>
+      </w:r>
     </w:p>
     <w:p>
       <w:pPr>
@@ -11724,6 +11767,7 @@
           <w:szCs w:val="20"/>
           <w:lang w:eastAsia="es-CO"/>
         </w:rPr>
+        <w:lastRenderedPageBreak/>
         <w:t xml:space="preserve">  &lt;</w:t>
       </w:r>
       <w:proofErr w:type="spellStart"/>
@@ -13725,140 +13769,6 @@
     </w:p>
     <w:p>
       <w:pPr>
-        <w:spacing w:before="100" w:beforeAutospacing="1" w:after="100" w:afterAutospacing="1" w:line="240" w:lineRule="auto"/>
-        <w:rPr>
-          <w:rFonts w:ascii="Times New Roman" w:eastAsia="Times New Roman" w:hAnsi="Times New Roman" w:cs="Times New Roman"/>
-          <w:sz w:val="24"/>
-          <w:szCs w:val="24"/>
-          <w:lang w:eastAsia="es-CO"/>
-        </w:rPr>
-      </w:pPr>
-      <w:r>
-        <w:rPr>
-          <w:rFonts w:ascii="Times New Roman" w:eastAsia="Times New Roman" w:hAnsi="Times New Roman" w:cs="Times New Roman"/>
-          <w:b/>
-          <w:bCs/>
-          <w:sz w:val="24"/>
-          <w:szCs w:val="24"/>
-          <w:lang w:eastAsia="es-CO"/>
-        </w:rPr>
-        <w:t>Recomendación:</w:t>
-      </w:r>
-      <w:r>
-        <w:rPr>
-          <w:rFonts w:ascii="Times New Roman" w:eastAsia="Times New Roman" w:hAnsi="Times New Roman" w:cs="Times New Roman"/>
-          <w:sz w:val="24"/>
-          <w:szCs w:val="24"/>
-          <w:lang w:eastAsia="es-CO"/>
-        </w:rPr>
-        <w:br/>
-        <w:t xml:space="preserve">Mantén este bloque idéntico en cada archivo HTML. En el futuro, al usar Angular, este bloque será tu componente </w:t>
-      </w:r>
-      <w:r>
-        <w:rPr>
-          <w:rFonts w:ascii="Courier New" w:eastAsia="Times New Roman" w:hAnsi="Courier New" w:cs="Courier New"/>
-          <w:sz w:val="20"/>
-          <w:szCs w:val="20"/>
-          <w:lang w:eastAsia="es-CO"/>
-        </w:rPr>
-        <w:t>&lt;app-</w:t>
-      </w:r>
-      <w:proofErr w:type="spellStart"/>
-      <w:r>
-        <w:rPr>
-          <w:rFonts w:ascii="Courier New" w:eastAsia="Times New Roman" w:hAnsi="Courier New" w:cs="Courier New"/>
-          <w:sz w:val="20"/>
-          <w:szCs w:val="20"/>
-          <w:lang w:eastAsia="es-CO"/>
-        </w:rPr>
-        <w:t>navbar</w:t>
-      </w:r>
-      <w:proofErr w:type="spellEnd"/>
-      <w:r>
-        <w:rPr>
-          <w:rFonts w:ascii="Courier New" w:eastAsia="Times New Roman" w:hAnsi="Courier New" w:cs="Courier New"/>
-          <w:sz w:val="20"/>
-          <w:szCs w:val="20"/>
-          <w:lang w:eastAsia="es-CO"/>
-        </w:rPr>
-        <w:t>&gt;</w:t>
-      </w:r>
-      <w:r>
-        <w:rPr>
-          <w:rFonts w:ascii="Times New Roman" w:eastAsia="Times New Roman" w:hAnsi="Times New Roman" w:cs="Times New Roman"/>
-          <w:sz w:val="24"/>
-          <w:szCs w:val="24"/>
-          <w:lang w:eastAsia="es-CO"/>
-        </w:rPr>
-        <w:t>.</w:t>
-      </w:r>
-    </w:p>
-    <w:p>
-      <w:pPr>
-        <w:spacing w:before="100" w:beforeAutospacing="1" w:after="100" w:afterAutospacing="1" w:line="240" w:lineRule="auto"/>
-        <w:outlineLvl w:val="1"/>
-        <w:rPr>
-          <w:rFonts w:ascii="Times New Roman" w:eastAsia="Times New Roman" w:hAnsi="Times New Roman" w:cs="Times New Roman"/>
-          <w:b/>
-          <w:bCs/>
-          <w:sz w:val="36"/>
-          <w:szCs w:val="36"/>
-          <w:lang w:eastAsia="es-CO"/>
-        </w:rPr>
-      </w:pPr>
-      <w:r>
-        <w:rPr>
-          <w:rFonts w:ascii="Times New Roman" w:eastAsia="Times New Roman" w:hAnsi="Times New Roman" w:cs="Times New Roman"/>
-          <w:b/>
-          <w:bCs/>
-          <w:sz w:val="36"/>
-          <w:szCs w:val="36"/>
-          <w:lang w:eastAsia="es-CO"/>
-        </w:rPr>
-        <w:lastRenderedPageBreak/>
-        <w:t>Paso 3: Indexar CSS en todas las páginas</w:t>
-      </w:r>
-    </w:p>
-    <w:p>
-      <w:pPr>
-        <w:spacing w:before="100" w:beforeAutospacing="1" w:after="100" w:afterAutospacing="1" w:line="240" w:lineRule="auto"/>
-        <w:rPr>
-          <w:rFonts w:ascii="Times New Roman" w:eastAsia="Times New Roman" w:hAnsi="Times New Roman" w:cs="Times New Roman"/>
-          <w:sz w:val="24"/>
-          <w:szCs w:val="24"/>
-          <w:lang w:eastAsia="es-CO"/>
-        </w:rPr>
-      </w:pPr>
-      <w:r>
-        <w:rPr>
-          <w:rFonts w:ascii="Times New Roman" w:eastAsia="Times New Roman" w:hAnsi="Times New Roman" w:cs="Times New Roman"/>
-          <w:sz w:val="24"/>
-          <w:szCs w:val="24"/>
-          <w:lang w:eastAsia="es-CO"/>
-        </w:rPr>
-        <w:t xml:space="preserve">En cada archivo HTML coloca dentro de </w:t>
-      </w:r>
-      <w:r>
-        <w:rPr>
-          <w:rFonts w:ascii="Courier New" w:eastAsia="Times New Roman" w:hAnsi="Courier New" w:cs="Courier New"/>
-          <w:sz w:val="20"/>
-          <w:szCs w:val="20"/>
-          <w:lang w:eastAsia="es-CO"/>
-        </w:rPr>
-        <w:t>&lt;head&gt;</w:t>
-      </w:r>
-      <w:r>
-        <w:rPr>
-          <w:rFonts w:ascii="Times New Roman" w:eastAsia="Times New Roman" w:hAnsi="Times New Roman" w:cs="Times New Roman"/>
-          <w:sz w:val="24"/>
-          <w:szCs w:val="24"/>
-          <w:lang w:eastAsia="es-CO"/>
-        </w:rPr>
-        <w:t xml:space="preserve"> este mismo código para cargar Bootstrap y tu CSS personalizado:</w:t>
-      </w:r>
-    </w:p>
-    <w:p>
-      <w:pPr>
         <w:tabs>
           <w:tab w:val="left" w:pos="916"/>
           <w:tab w:val="left" w:pos="1832"/>
@@ -13885,25 +13795,49 @@
           <w:lang w:eastAsia="es-CO"/>
         </w:rPr>
       </w:pPr>
-      <w:proofErr w:type="gramStart"/>
-      <w:r>
-        <w:rPr>
-          <w:rFonts w:ascii="Courier New" w:eastAsia="Times New Roman" w:hAnsi="Courier New" w:cs="Courier New"/>
-          <w:sz w:val="20"/>
-          <w:szCs w:val="20"/>
-          <w:lang w:eastAsia="es-CO"/>
-        </w:rPr>
-        <w:t>&lt;!--</w:t>
-      </w:r>
-      <w:proofErr w:type="gramEnd"/>
-      <w:r>
-        <w:rPr>
-          <w:rFonts w:ascii="Courier New" w:eastAsia="Times New Roman" w:hAnsi="Courier New" w:cs="Courier New"/>
-          <w:sz w:val="20"/>
-          <w:szCs w:val="20"/>
-          <w:lang w:eastAsia="es-CO"/>
-        </w:rPr>
-        <w:t xml:space="preserve"> Bootstrap CSS --&gt;</w:t>
+      <w:r>
+        <w:rPr>
+          <w:rFonts w:ascii="Courier New" w:eastAsia="Times New Roman" w:hAnsi="Courier New" w:cs="Courier New"/>
+          <w:noProof/>
+          <w:sz w:val="20"/>
+          <w:szCs w:val="20"/>
+          <w:lang w:eastAsia="es-CO"/>
+        </w:rPr>
+        <w:drawing>
+          <wp:inline distT="0" distB="0" distL="0" distR="0" wp14:anchorId="312157E9" wp14:editId="1DA2FE9C">
+            <wp:extent cx="5612130" cy="3663950"/>
+            <wp:effectExtent l="0" t="0" r="7620" b="0"/>
+            <wp:docPr id="5" name="Imagen 5"/>
+            <wp:cNvGraphicFramePr>
+              <a:graphicFrameLocks xmlns:a="http://schemas.openxmlformats.org/drawingml/2006/main" noChangeAspect="1"/>
+            </wp:cNvGraphicFramePr>
+            <a:graphic xmlns:a="http://schemas.openxmlformats.org/drawingml/2006/main">
+              <a:graphicData uri="http://schemas.openxmlformats.org/drawingml/2006/picture">
+                <pic:pic xmlns:pic="http://schemas.openxmlformats.org/drawingml/2006/picture">
+                  <pic:nvPicPr>
+                    <pic:cNvPr id="1" name=""/>
+                    <pic:cNvPicPr/>
+                  </pic:nvPicPr>
+                  <pic:blipFill>
+                    <a:blip r:embed="rId16"/>
+                    <a:stretch>
+                      <a:fillRect/>
+                    </a:stretch>
+                  </pic:blipFill>
+                  <pic:spPr>
+                    <a:xfrm>
+                      <a:off x="0" y="0"/>
+                      <a:ext cx="5612130" cy="3663950"/>
+                    </a:xfrm>
+                    <a:prstGeom prst="rect">
+                      <a:avLst/>
+                    </a:prstGeom>
+                  </pic:spPr>
+                </pic:pic>
+              </a:graphicData>
+            </a:graphic>
+          </wp:inline>
+        </w:drawing>
       </w:r>
     </w:p>
     <w:p>
@@ -13937,51 +13871,47 @@
       <w:r>
         <w:rPr>
           <w:rFonts w:ascii="Courier New" w:eastAsia="Times New Roman" w:hAnsi="Courier New" w:cs="Courier New"/>
-          <w:sz w:val="20"/>
-          <w:szCs w:val="20"/>
-          <w:lang w:eastAsia="es-CO"/>
-        </w:rPr>
-        <w:t xml:space="preserve">&lt;link href="https://cdn.jsdelivr.net/npm/bootstrap@5.3.0/dist/css/bootstrap.min.css" </w:t>
-      </w:r>
-      <w:proofErr w:type="spellStart"/>
-      <w:r>
-        <w:rPr>
-          <w:rFonts w:ascii="Courier New" w:eastAsia="Times New Roman" w:hAnsi="Courier New" w:cs="Courier New"/>
-          <w:sz w:val="20"/>
-          <w:szCs w:val="20"/>
-          <w:lang w:eastAsia="es-CO"/>
-        </w:rPr>
-        <w:t>rel</w:t>
-      </w:r>
-      <w:proofErr w:type="spellEnd"/>
-      <w:r>
-        <w:rPr>
-          <w:rFonts w:ascii="Courier New" w:eastAsia="Times New Roman" w:hAnsi="Courier New" w:cs="Courier New"/>
-          <w:sz w:val="20"/>
-          <w:szCs w:val="20"/>
-          <w:lang w:eastAsia="es-CO"/>
-        </w:rPr>
-        <w:t>="</w:t>
-      </w:r>
-      <w:proofErr w:type="spellStart"/>
-      <w:r>
-        <w:rPr>
-          <w:rFonts w:ascii="Courier New" w:eastAsia="Times New Roman" w:hAnsi="Courier New" w:cs="Courier New"/>
-          <w:sz w:val="20"/>
-          <w:szCs w:val="20"/>
-          <w:lang w:eastAsia="es-CO"/>
-        </w:rPr>
-        <w:t>stylesheet</w:t>
-      </w:r>
-      <w:proofErr w:type="spellEnd"/>
-      <w:r>
-        <w:rPr>
-          <w:rFonts w:ascii="Courier New" w:eastAsia="Times New Roman" w:hAnsi="Courier New" w:cs="Courier New"/>
-          <w:sz w:val="20"/>
-          <w:szCs w:val="20"/>
-          <w:lang w:eastAsia="es-CO"/>
-        </w:rPr>
-        <w:t>"&gt;</w:t>
+          <w:noProof/>
+          <w:sz w:val="20"/>
+          <w:szCs w:val="20"/>
+          <w:lang w:eastAsia="es-CO"/>
+        </w:rPr>
+        <w:lastRenderedPageBreak/>
+        <w:drawing>
+          <wp:inline distT="0" distB="0" distL="0" distR="0" wp14:anchorId="0544A957" wp14:editId="2974D3A2">
+            <wp:extent cx="5612130" cy="4037330"/>
+            <wp:effectExtent l="0" t="0" r="7620" b="1270"/>
+            <wp:docPr id="7" name="Imagen 7"/>
+            <wp:cNvGraphicFramePr>
+              <a:graphicFrameLocks xmlns:a="http://schemas.openxmlformats.org/drawingml/2006/main" noChangeAspect="1"/>
+            </wp:cNvGraphicFramePr>
+            <a:graphic xmlns:a="http://schemas.openxmlformats.org/drawingml/2006/main">
+              <a:graphicData uri="http://schemas.openxmlformats.org/drawingml/2006/picture">
+                <pic:pic xmlns:pic="http://schemas.openxmlformats.org/drawingml/2006/picture">
+                  <pic:nvPicPr>
+                    <pic:cNvPr id="1" name=""/>
+                    <pic:cNvPicPr/>
+                  </pic:nvPicPr>
+                  <pic:blipFill>
+                    <a:blip r:embed="rId17"/>
+                    <a:stretch>
+                      <a:fillRect/>
+                    </a:stretch>
+                  </pic:blipFill>
+                  <pic:spPr>
+                    <a:xfrm>
+                      <a:off x="0" y="0"/>
+                      <a:ext cx="5612130" cy="4037330"/>
+                    </a:xfrm>
+                    <a:prstGeom prst="rect">
+                      <a:avLst/>
+                    </a:prstGeom>
+                  </pic:spPr>
+                </pic:pic>
+              </a:graphicData>
+            </a:graphic>
+          </wp:inline>
+        </w:drawing>
       </w:r>
     </w:p>
     <w:p>
@@ -14012,6 +13942,184 @@
           <w:lang w:eastAsia="es-CO"/>
         </w:rPr>
       </w:pPr>
+      <w:r>
+        <w:rPr>
+          <w:rFonts w:ascii="Courier New" w:eastAsia="Times New Roman" w:hAnsi="Courier New" w:cs="Courier New"/>
+          <w:noProof/>
+          <w:sz w:val="20"/>
+          <w:szCs w:val="20"/>
+          <w:lang w:eastAsia="es-CO"/>
+        </w:rPr>
+        <w:drawing>
+          <wp:inline distT="0" distB="0" distL="0" distR="0" wp14:anchorId="4F45CD40" wp14:editId="2A9506DD">
+            <wp:extent cx="5612130" cy="3964940"/>
+            <wp:effectExtent l="0" t="0" r="7620" b="0"/>
+            <wp:docPr id="8" name="Imagen 8"/>
+            <wp:cNvGraphicFramePr>
+              <a:graphicFrameLocks xmlns:a="http://schemas.openxmlformats.org/drawingml/2006/main" noChangeAspect="1"/>
+            </wp:cNvGraphicFramePr>
+            <a:graphic xmlns:a="http://schemas.openxmlformats.org/drawingml/2006/main">
+              <a:graphicData uri="http://schemas.openxmlformats.org/drawingml/2006/picture">
+                <pic:pic xmlns:pic="http://schemas.openxmlformats.org/drawingml/2006/picture">
+                  <pic:nvPicPr>
+                    <pic:cNvPr id="1" name=""/>
+                    <pic:cNvPicPr/>
+                  </pic:nvPicPr>
+                  <pic:blipFill>
+                    <a:blip r:embed="rId18"/>
+                    <a:stretch>
+                      <a:fillRect/>
+                    </a:stretch>
+                  </pic:blipFill>
+                  <pic:spPr>
+                    <a:xfrm>
+                      <a:off x="0" y="0"/>
+                      <a:ext cx="5612130" cy="3964940"/>
+                    </a:xfrm>
+                    <a:prstGeom prst="rect">
+                      <a:avLst/>
+                    </a:prstGeom>
+                  </pic:spPr>
+                </pic:pic>
+              </a:graphicData>
+            </a:graphic>
+          </wp:inline>
+        </w:drawing>
+      </w:r>
+    </w:p>
+    <w:p>
+      <w:pPr>
+        <w:spacing w:before="100" w:beforeAutospacing="1" w:after="100" w:afterAutospacing="1" w:line="240" w:lineRule="auto"/>
+        <w:rPr>
+          <w:rFonts w:ascii="Times New Roman" w:eastAsia="Times New Roman" w:hAnsi="Times New Roman" w:cs="Times New Roman"/>
+          <w:sz w:val="24"/>
+          <w:szCs w:val="24"/>
+          <w:lang w:eastAsia="es-CO"/>
+        </w:rPr>
+      </w:pPr>
+      <w:r>
+        <w:rPr>
+          <w:rFonts w:ascii="Times New Roman" w:eastAsia="Times New Roman" w:hAnsi="Times New Roman" w:cs="Times New Roman"/>
+          <w:b/>
+          <w:bCs/>
+          <w:sz w:val="24"/>
+          <w:szCs w:val="24"/>
+          <w:lang w:eastAsia="es-CO"/>
+        </w:rPr>
+        <w:lastRenderedPageBreak/>
+        <w:t>Recomendación:</w:t>
+      </w:r>
+      <w:r>
+        <w:rPr>
+          <w:rFonts w:ascii="Times New Roman" w:eastAsia="Times New Roman" w:hAnsi="Times New Roman" w:cs="Times New Roman"/>
+          <w:sz w:val="24"/>
+          <w:szCs w:val="24"/>
+          <w:lang w:eastAsia="es-CO"/>
+        </w:rPr>
+        <w:br/>
+        <w:t xml:space="preserve">Mantén este bloque idéntico en cada archivo HTML. En el futuro, al usar Angular, este bloque será tu componente </w:t>
+      </w:r>
+      <w:r>
+        <w:rPr>
+          <w:rFonts w:ascii="Courier New" w:eastAsia="Times New Roman" w:hAnsi="Courier New" w:cs="Courier New"/>
+          <w:sz w:val="20"/>
+          <w:szCs w:val="20"/>
+          <w:lang w:eastAsia="es-CO"/>
+        </w:rPr>
+        <w:t>&lt;app-</w:t>
+      </w:r>
+      <w:proofErr w:type="spellStart"/>
+      <w:r>
+        <w:rPr>
+          <w:rFonts w:ascii="Courier New" w:eastAsia="Times New Roman" w:hAnsi="Courier New" w:cs="Courier New"/>
+          <w:sz w:val="20"/>
+          <w:szCs w:val="20"/>
+          <w:lang w:eastAsia="es-CO"/>
+        </w:rPr>
+        <w:t>navbar</w:t>
+      </w:r>
+      <w:proofErr w:type="spellEnd"/>
+      <w:r>
+        <w:rPr>
+          <w:rFonts w:ascii="Courier New" w:eastAsia="Times New Roman" w:hAnsi="Courier New" w:cs="Courier New"/>
+          <w:sz w:val="20"/>
+          <w:szCs w:val="20"/>
+          <w:lang w:eastAsia="es-CO"/>
+        </w:rPr>
+        <w:t>&gt;</w:t>
+      </w:r>
+      <w:r>
+        <w:rPr>
+          <w:rFonts w:ascii="Times New Roman" w:eastAsia="Times New Roman" w:hAnsi="Times New Roman" w:cs="Times New Roman"/>
+          <w:sz w:val="24"/>
+          <w:szCs w:val="24"/>
+          <w:lang w:eastAsia="es-CO"/>
+        </w:rPr>
+        <w:t>.</w:t>
+      </w:r>
+    </w:p>
+    <w:p>
+      <w:pPr>
+        <w:spacing w:before="100" w:beforeAutospacing="1" w:after="100" w:afterAutospacing="1" w:line="240" w:lineRule="auto"/>
+        <w:outlineLvl w:val="1"/>
+        <w:rPr>
+          <w:rFonts w:ascii="Times New Roman" w:eastAsia="Times New Roman" w:hAnsi="Times New Roman" w:cs="Times New Roman"/>
+          <w:b/>
+          <w:bCs/>
+          <w:sz w:val="36"/>
+          <w:szCs w:val="36"/>
+          <w:lang w:eastAsia="es-CO"/>
+        </w:rPr>
+      </w:pPr>
+      <w:r>
+        <w:rPr>
+          <w:rFonts w:ascii="Times New Roman" w:eastAsia="Times New Roman" w:hAnsi="Times New Roman" w:cs="Times New Roman"/>
+          <w:b/>
+          <w:bCs/>
+          <w:sz w:val="36"/>
+          <w:szCs w:val="36"/>
+          <w:lang w:eastAsia="es-CO"/>
+        </w:rPr>
+        <w:t>Paso 3: Indexar CSS en todas las páginas</w:t>
+      </w:r>
+    </w:p>
+    <w:p>
+      <w:pPr>
+        <w:spacing w:before="100" w:beforeAutospacing="1" w:after="100" w:afterAutospacing="1" w:line="240" w:lineRule="auto"/>
+        <w:rPr>
+          <w:rFonts w:ascii="Times New Roman" w:eastAsia="Times New Roman" w:hAnsi="Times New Roman" w:cs="Times New Roman"/>
+          <w:sz w:val="24"/>
+          <w:szCs w:val="24"/>
+          <w:lang w:eastAsia="es-CO"/>
+        </w:rPr>
+      </w:pPr>
+      <w:r>
+        <w:rPr>
+          <w:rFonts w:ascii="Times New Roman" w:eastAsia="Times New Roman" w:hAnsi="Times New Roman" w:cs="Times New Roman"/>
+          <w:sz w:val="24"/>
+          <w:szCs w:val="24"/>
+          <w:lang w:eastAsia="es-CO"/>
+        </w:rPr>
+        <w:t xml:space="preserve">En cada archivo HTML coloca dentro de </w:t>
+      </w:r>
+      <w:r>
+        <w:rPr>
+          <w:rFonts w:ascii="Courier New" w:eastAsia="Times New Roman" w:hAnsi="Courier New" w:cs="Courier New"/>
+          <w:sz w:val="20"/>
+          <w:szCs w:val="20"/>
+          <w:lang w:eastAsia="es-CO"/>
+        </w:rPr>
+        <w:t>&lt;head&gt;</w:t>
+      </w:r>
+      <w:r>
+        <w:rPr>
+          <w:rFonts w:ascii="Times New Roman" w:eastAsia="Times New Roman" w:hAnsi="Times New Roman" w:cs="Times New Roman"/>
+          <w:sz w:val="24"/>
+          <w:szCs w:val="24"/>
+          <w:lang w:eastAsia="es-CO"/>
+        </w:rPr>
+        <w:t xml:space="preserve"> este mismo código para cargar Bootstrap y tu CSS personalizado:</w:t>
+      </w:r>
     </w:p>
     <w:p>
       <w:pPr>
@@ -14059,7 +14167,7 @@
           <w:szCs w:val="20"/>
           <w:lang w:eastAsia="es-CO"/>
         </w:rPr>
-        <w:t xml:space="preserve"> CSS personalizado --&gt;</w:t>
+        <w:t xml:space="preserve"> Bootstrap CSS --&gt;</w:t>
       </w:r>
     </w:p>
     <w:p>
@@ -14097,7 +14205,7 @@
           <w:szCs w:val="20"/>
           <w:lang w:eastAsia="es-CO"/>
         </w:rPr>
-        <w:t xml:space="preserve">&lt;link </w:t>
+        <w:t xml:space="preserve">&lt;link href="https://cdn.jsdelivr.net/npm/bootstrap@5.3.0/dist/css/bootstrap.min.css" </w:t>
       </w:r>
       <w:proofErr w:type="spellStart"/>
       <w:r>
@@ -14137,112 +14245,7 @@
           <w:szCs w:val="20"/>
           <w:lang w:eastAsia="es-CO"/>
         </w:rPr>
-        <w:t xml:space="preserve">" </w:t>
-      </w:r>
-      <w:proofErr w:type="spellStart"/>
-      <w:r>
-        <w:rPr>
-          <w:rFonts w:ascii="Courier New" w:eastAsia="Times New Roman" w:hAnsi="Courier New" w:cs="Courier New"/>
-          <w:sz w:val="20"/>
-          <w:szCs w:val="20"/>
-          <w:lang w:eastAsia="es-CO"/>
-        </w:rPr>
-        <w:t>href</w:t>
-      </w:r>
-      <w:proofErr w:type="spellEnd"/>
-      <w:r>
-        <w:rPr>
-          <w:rFonts w:ascii="Courier New" w:eastAsia="Times New Roman" w:hAnsi="Courier New" w:cs="Courier New"/>
-          <w:sz w:val="20"/>
-          <w:szCs w:val="20"/>
-          <w:lang w:eastAsia="es-CO"/>
-        </w:rPr>
-        <w:t>="</w:t>
-      </w:r>
-      <w:proofErr w:type="spellStart"/>
-      <w:r>
-        <w:rPr>
-          <w:rFonts w:ascii="Courier New" w:eastAsia="Times New Roman" w:hAnsi="Courier New" w:cs="Courier New"/>
-          <w:sz w:val="20"/>
-          <w:szCs w:val="20"/>
-          <w:lang w:eastAsia="es-CO"/>
-        </w:rPr>
-        <w:t>css</w:t>
-      </w:r>
-      <w:proofErr w:type="spellEnd"/>
-      <w:r>
-        <w:rPr>
-          <w:rFonts w:ascii="Courier New" w:eastAsia="Times New Roman" w:hAnsi="Courier New" w:cs="Courier New"/>
-          <w:sz w:val="20"/>
-          <w:szCs w:val="20"/>
-          <w:lang w:eastAsia="es-CO"/>
-        </w:rPr>
-        <w:t>/style.css"&gt;</w:t>
-      </w:r>
-    </w:p>
-    <w:p>
-      <w:pPr>
-        <w:spacing w:before="100" w:beforeAutospacing="1" w:after="100" w:afterAutospacing="1" w:line="240" w:lineRule="auto"/>
-        <w:rPr>
-          <w:rFonts w:ascii="Times New Roman" w:eastAsia="Times New Roman" w:hAnsi="Times New Roman" w:cs="Times New Roman"/>
-          <w:sz w:val="24"/>
-          <w:szCs w:val="24"/>
-          <w:lang w:eastAsia="es-CO"/>
-        </w:rPr>
-      </w:pPr>
-      <w:r>
-        <w:rPr>
-          <w:rFonts w:ascii="Times New Roman" w:eastAsia="Times New Roman" w:hAnsi="Times New Roman" w:cs="Times New Roman"/>
-          <w:sz w:val="24"/>
-          <w:szCs w:val="24"/>
-          <w:lang w:eastAsia="es-CO"/>
-        </w:rPr>
-        <w:t>Esto garantiza estilos coherentes en todo el sitio.</w:t>
-      </w:r>
-    </w:p>
-    <w:p>
-      <w:pPr>
-        <w:spacing w:before="100" w:beforeAutospacing="1" w:after="100" w:afterAutospacing="1" w:line="240" w:lineRule="auto"/>
-        <w:outlineLvl w:val="1"/>
-        <w:rPr>
-          <w:rFonts w:ascii="Times New Roman" w:eastAsia="Times New Roman" w:hAnsi="Times New Roman" w:cs="Times New Roman"/>
-          <w:b/>
-          <w:bCs/>
-          <w:sz w:val="36"/>
-          <w:szCs w:val="36"/>
-          <w:lang w:eastAsia="es-CO"/>
-        </w:rPr>
-      </w:pPr>
-      <w:r>
-        <w:rPr>
-          <w:rFonts w:ascii="Times New Roman" w:eastAsia="Times New Roman" w:hAnsi="Times New Roman" w:cs="Times New Roman"/>
-          <w:b/>
-          <w:bCs/>
-          <w:sz w:val="36"/>
-          <w:szCs w:val="36"/>
-          <w:lang w:eastAsia="es-CO"/>
-        </w:rPr>
-        <w:t>Paso 4: Ejemplo estructura base (about.html)</w:t>
-      </w:r>
-    </w:p>
-    <w:p>
-      <w:pPr>
-        <w:spacing w:before="100" w:beforeAutospacing="1" w:after="100" w:afterAutospacing="1" w:line="240" w:lineRule="auto"/>
-        <w:rPr>
-          <w:rFonts w:ascii="Times New Roman" w:eastAsia="Times New Roman" w:hAnsi="Times New Roman" w:cs="Times New Roman"/>
-          <w:sz w:val="24"/>
-          <w:szCs w:val="24"/>
-          <w:lang w:eastAsia="es-CO"/>
-        </w:rPr>
-      </w:pPr>
-      <w:r>
-        <w:rPr>
-          <w:rFonts w:ascii="Times New Roman" w:eastAsia="Times New Roman" w:hAnsi="Times New Roman" w:cs="Times New Roman"/>
-          <w:sz w:val="24"/>
-          <w:szCs w:val="24"/>
-          <w:lang w:eastAsia="es-CO"/>
-        </w:rPr>
-        <w:t>Usa este ejemplo como referencia para crear cada página:</w:t>
+        <w:t>"&gt;</w:t>
       </w:r>
     </w:p>
     <w:p>
@@ -14273,35 +14276,6 @@
           <w:lang w:eastAsia="es-CO"/>
         </w:rPr>
       </w:pPr>
-      <w:r>
-        <w:rPr>
-          <w:rFonts w:ascii="Courier New" w:eastAsia="Times New Roman" w:hAnsi="Courier New" w:cs="Courier New"/>
-          <w:sz w:val="20"/>
-          <w:szCs w:val="20"/>
-          <w:lang w:eastAsia="es-CO"/>
-        </w:rPr>
-        <w:t xml:space="preserve">&lt;!DOCTYPE </w:t>
-      </w:r>
-      <w:proofErr w:type="spellStart"/>
-      <w:r>
-        <w:rPr>
-          <w:rFonts w:ascii="Courier New" w:eastAsia="Times New Roman" w:hAnsi="Courier New" w:cs="Courier New"/>
-          <w:sz w:val="20"/>
-          <w:szCs w:val="20"/>
-          <w:lang w:eastAsia="es-CO"/>
-        </w:rPr>
-        <w:t>html</w:t>
-      </w:r>
-      <w:proofErr w:type="spellEnd"/>
-      <w:r>
-        <w:rPr>
-          <w:rFonts w:ascii="Courier New" w:eastAsia="Times New Roman" w:hAnsi="Courier New" w:cs="Courier New"/>
-          <w:sz w:val="20"/>
-          <w:szCs w:val="20"/>
-          <w:lang w:eastAsia="es-CO"/>
-        </w:rPr>
-        <w:t>&gt;</w:t>
-      </w:r>
     </w:p>
     <w:p>
       <w:pPr>
@@ -14331,54 +14305,25 @@
           <w:lang w:eastAsia="es-CO"/>
         </w:rPr>
       </w:pPr>
-      <w:r>
-        <w:rPr>
-          <w:rFonts w:ascii="Courier New" w:eastAsia="Times New Roman" w:hAnsi="Courier New" w:cs="Courier New"/>
-          <w:sz w:val="20"/>
-          <w:szCs w:val="20"/>
-          <w:lang w:eastAsia="es-CO"/>
-        </w:rPr>
-        <w:t>&lt;</w:t>
-      </w:r>
-      <w:proofErr w:type="spellStart"/>
-      <w:r>
-        <w:rPr>
-          <w:rFonts w:ascii="Courier New" w:eastAsia="Times New Roman" w:hAnsi="Courier New" w:cs="Courier New"/>
-          <w:sz w:val="20"/>
-          <w:szCs w:val="20"/>
-          <w:lang w:eastAsia="es-CO"/>
-        </w:rPr>
-        <w:t>html</w:t>
-      </w:r>
-      <w:proofErr w:type="spellEnd"/>
-      <w:r>
-        <w:rPr>
-          <w:rFonts w:ascii="Courier New" w:eastAsia="Times New Roman" w:hAnsi="Courier New" w:cs="Courier New"/>
-          <w:sz w:val="20"/>
-          <w:szCs w:val="20"/>
-          <w:lang w:eastAsia="es-CO"/>
-        </w:rPr>
-        <w:t xml:space="preserve"> </w:t>
-      </w:r>
-      <w:proofErr w:type="spellStart"/>
-      <w:r>
-        <w:rPr>
-          <w:rFonts w:ascii="Courier New" w:eastAsia="Times New Roman" w:hAnsi="Courier New" w:cs="Courier New"/>
-          <w:sz w:val="20"/>
-          <w:szCs w:val="20"/>
-          <w:lang w:eastAsia="es-CO"/>
-        </w:rPr>
-        <w:t>lang</w:t>
-      </w:r>
-      <w:proofErr w:type="spellEnd"/>
-      <w:r>
-        <w:rPr>
-          <w:rFonts w:ascii="Courier New" w:eastAsia="Times New Roman" w:hAnsi="Courier New" w:cs="Courier New"/>
-          <w:sz w:val="20"/>
-          <w:szCs w:val="20"/>
-          <w:lang w:eastAsia="es-CO"/>
-        </w:rPr>
-        <w:t>="es"&gt;</w:t>
+      <w:proofErr w:type="gramStart"/>
+      <w:r>
+        <w:rPr>
+          <w:rFonts w:ascii="Courier New" w:eastAsia="Times New Roman" w:hAnsi="Courier New" w:cs="Courier New"/>
+          <w:sz w:val="20"/>
+          <w:szCs w:val="20"/>
+          <w:lang w:eastAsia="es-CO"/>
+        </w:rPr>
+        <w:t>&lt;!--</w:t>
+      </w:r>
+      <w:proofErr w:type="gramEnd"/>
+      <w:r>
+        <w:rPr>
+          <w:rFonts w:ascii="Courier New" w:eastAsia="Times New Roman" w:hAnsi="Courier New" w:cs="Courier New"/>
+          <w:sz w:val="20"/>
+          <w:szCs w:val="20"/>
+          <w:lang w:eastAsia="es-CO"/>
+        </w:rPr>
+        <w:t xml:space="preserve"> CSS personalizado --&gt;</w:t>
       </w:r>
     </w:p>
     <w:p>
@@ -14416,7 +14361,207 @@
           <w:szCs w:val="20"/>
           <w:lang w:eastAsia="es-CO"/>
         </w:rPr>
-        <w:t>&lt;head&gt;</w:t>
+        <w:t xml:space="preserve">&lt;link </w:t>
+      </w:r>
+      <w:proofErr w:type="spellStart"/>
+      <w:r>
+        <w:rPr>
+          <w:rFonts w:ascii="Courier New" w:eastAsia="Times New Roman" w:hAnsi="Courier New" w:cs="Courier New"/>
+          <w:sz w:val="20"/>
+          <w:szCs w:val="20"/>
+          <w:lang w:eastAsia="es-CO"/>
+        </w:rPr>
+        <w:t>rel</w:t>
+      </w:r>
+      <w:proofErr w:type="spellEnd"/>
+      <w:r>
+        <w:rPr>
+          <w:rFonts w:ascii="Courier New" w:eastAsia="Times New Roman" w:hAnsi="Courier New" w:cs="Courier New"/>
+          <w:sz w:val="20"/>
+          <w:szCs w:val="20"/>
+          <w:lang w:eastAsia="es-CO"/>
+        </w:rPr>
+        <w:t>="</w:t>
+      </w:r>
+      <w:proofErr w:type="spellStart"/>
+      <w:r>
+        <w:rPr>
+          <w:rFonts w:ascii="Courier New" w:eastAsia="Times New Roman" w:hAnsi="Courier New" w:cs="Courier New"/>
+          <w:sz w:val="20"/>
+          <w:szCs w:val="20"/>
+          <w:lang w:eastAsia="es-CO"/>
+        </w:rPr>
+        <w:t>stylesheet</w:t>
+      </w:r>
+      <w:proofErr w:type="spellEnd"/>
+      <w:r>
+        <w:rPr>
+          <w:rFonts w:ascii="Courier New" w:eastAsia="Times New Roman" w:hAnsi="Courier New" w:cs="Courier New"/>
+          <w:sz w:val="20"/>
+          <w:szCs w:val="20"/>
+          <w:lang w:eastAsia="es-CO"/>
+        </w:rPr>
+        <w:t xml:space="preserve">" </w:t>
+      </w:r>
+      <w:proofErr w:type="spellStart"/>
+      <w:r>
+        <w:rPr>
+          <w:rFonts w:ascii="Courier New" w:eastAsia="Times New Roman" w:hAnsi="Courier New" w:cs="Courier New"/>
+          <w:sz w:val="20"/>
+          <w:szCs w:val="20"/>
+          <w:lang w:eastAsia="es-CO"/>
+        </w:rPr>
+        <w:t>href</w:t>
+      </w:r>
+      <w:proofErr w:type="spellEnd"/>
+      <w:r>
+        <w:rPr>
+          <w:rFonts w:ascii="Courier New" w:eastAsia="Times New Roman" w:hAnsi="Courier New" w:cs="Courier New"/>
+          <w:sz w:val="20"/>
+          <w:szCs w:val="20"/>
+          <w:lang w:eastAsia="es-CO"/>
+        </w:rPr>
+        <w:t>="</w:t>
+      </w:r>
+      <w:proofErr w:type="spellStart"/>
+      <w:r>
+        <w:rPr>
+          <w:rFonts w:ascii="Courier New" w:eastAsia="Times New Roman" w:hAnsi="Courier New" w:cs="Courier New"/>
+          <w:sz w:val="20"/>
+          <w:szCs w:val="20"/>
+          <w:lang w:eastAsia="es-CO"/>
+        </w:rPr>
+        <w:t>css</w:t>
+      </w:r>
+      <w:proofErr w:type="spellEnd"/>
+      <w:r>
+        <w:rPr>
+          <w:rFonts w:ascii="Courier New" w:eastAsia="Times New Roman" w:hAnsi="Courier New" w:cs="Courier New"/>
+          <w:sz w:val="20"/>
+          <w:szCs w:val="20"/>
+          <w:lang w:eastAsia="es-CO"/>
+        </w:rPr>
+        <w:t>/style.css"&gt;</w:t>
+      </w:r>
+    </w:p>
+    <w:p>
+      <w:pPr>
+        <w:spacing w:before="100" w:beforeAutospacing="1" w:after="100" w:afterAutospacing="1" w:line="240" w:lineRule="auto"/>
+        <w:rPr>
+          <w:rFonts w:ascii="Times New Roman" w:eastAsia="Times New Roman" w:hAnsi="Times New Roman" w:cs="Times New Roman"/>
+          <w:sz w:val="24"/>
+          <w:szCs w:val="24"/>
+          <w:lang w:eastAsia="es-CO"/>
+        </w:rPr>
+      </w:pPr>
+      <w:r>
+        <w:rPr>
+          <w:rFonts w:ascii="Times New Roman" w:eastAsia="Times New Roman" w:hAnsi="Times New Roman" w:cs="Times New Roman"/>
+          <w:sz w:val="24"/>
+          <w:szCs w:val="24"/>
+          <w:lang w:eastAsia="es-CO"/>
+        </w:rPr>
+        <w:t>Esto garantiza estilos coherentes en todo el sitio.</w:t>
+      </w:r>
+    </w:p>
+    <w:p>
+      <w:pPr>
+        <w:spacing w:before="100" w:beforeAutospacing="1" w:after="100" w:afterAutospacing="1" w:line="240" w:lineRule="auto"/>
+        <w:rPr>
+          <w:rFonts w:ascii="Times New Roman" w:eastAsia="Times New Roman" w:hAnsi="Times New Roman" w:cs="Times New Roman"/>
+          <w:sz w:val="24"/>
+          <w:szCs w:val="24"/>
+          <w:lang w:eastAsia="es-CO"/>
+        </w:rPr>
+      </w:pPr>
+      <w:r>
+        <w:rPr>
+          <w:rFonts w:ascii="Times New Roman" w:eastAsia="Times New Roman" w:hAnsi="Times New Roman" w:cs="Times New Roman"/>
+          <w:noProof/>
+          <w:sz w:val="24"/>
+          <w:szCs w:val="24"/>
+          <w:lang w:eastAsia="es-CO"/>
+        </w:rPr>
+        <w:drawing>
+          <wp:inline distT="0" distB="0" distL="0" distR="0" wp14:anchorId="0CE50379" wp14:editId="6D5716B5">
+            <wp:extent cx="5612130" cy="1689100"/>
+            <wp:effectExtent l="0" t="0" r="7620" b="6350"/>
+            <wp:docPr id="15" name="Imagen 15"/>
+            <wp:cNvGraphicFramePr>
+              <a:graphicFrameLocks xmlns:a="http://schemas.openxmlformats.org/drawingml/2006/main" noChangeAspect="1"/>
+            </wp:cNvGraphicFramePr>
+            <a:graphic xmlns:a="http://schemas.openxmlformats.org/drawingml/2006/main">
+              <a:graphicData uri="http://schemas.openxmlformats.org/drawingml/2006/picture">
+                <pic:pic xmlns:pic="http://schemas.openxmlformats.org/drawingml/2006/picture">
+                  <pic:nvPicPr>
+                    <pic:cNvPr id="1" name=""/>
+                    <pic:cNvPicPr/>
+                  </pic:nvPicPr>
+                  <pic:blipFill>
+                    <a:blip r:embed="rId19"/>
+                    <a:stretch>
+                      <a:fillRect/>
+                    </a:stretch>
+                  </pic:blipFill>
+                  <pic:spPr>
+                    <a:xfrm>
+                      <a:off x="0" y="0"/>
+                      <a:ext cx="5612130" cy="1689100"/>
+                    </a:xfrm>
+                    <a:prstGeom prst="rect">
+                      <a:avLst/>
+                    </a:prstGeom>
+                  </pic:spPr>
+                </pic:pic>
+              </a:graphicData>
+            </a:graphic>
+          </wp:inline>
+        </w:drawing>
+      </w:r>
+    </w:p>
+    <w:p>
+      <w:pPr>
+        <w:spacing w:before="100" w:beforeAutospacing="1" w:after="100" w:afterAutospacing="1" w:line="240" w:lineRule="auto"/>
+        <w:outlineLvl w:val="1"/>
+        <w:rPr>
+          <w:rFonts w:ascii="Times New Roman" w:eastAsia="Times New Roman" w:hAnsi="Times New Roman" w:cs="Times New Roman"/>
+          <w:b/>
+          <w:bCs/>
+          <w:sz w:val="36"/>
+          <w:szCs w:val="36"/>
+          <w:lang w:eastAsia="es-CO"/>
+        </w:rPr>
+      </w:pPr>
+      <w:r>
+        <w:rPr>
+          <w:rFonts w:ascii="Times New Roman" w:eastAsia="Times New Roman" w:hAnsi="Times New Roman" w:cs="Times New Roman"/>
+          <w:b/>
+          <w:bCs/>
+          <w:sz w:val="36"/>
+          <w:szCs w:val="36"/>
+          <w:lang w:eastAsia="es-CO"/>
+        </w:rPr>
+        <w:t>Paso 4: Ejemplo estructura base (about.html)</w:t>
+      </w:r>
+    </w:p>
+    <w:p>
+      <w:pPr>
+        <w:spacing w:before="100" w:beforeAutospacing="1" w:after="100" w:afterAutospacing="1" w:line="240" w:lineRule="auto"/>
+        <w:rPr>
+          <w:rFonts w:ascii="Times New Roman" w:eastAsia="Times New Roman" w:hAnsi="Times New Roman" w:cs="Times New Roman"/>
+          <w:sz w:val="24"/>
+          <w:szCs w:val="24"/>
+          <w:lang w:eastAsia="es-CO"/>
+        </w:rPr>
+      </w:pPr>
+      <w:r>
+        <w:rPr>
+          <w:rFonts w:ascii="Times New Roman" w:eastAsia="Times New Roman" w:hAnsi="Times New Roman" w:cs="Times New Roman"/>
+          <w:sz w:val="24"/>
+          <w:szCs w:val="24"/>
+          <w:lang w:eastAsia="es-CO"/>
+        </w:rPr>
+        <w:t>Usa este ejemplo como referencia para crear cada página:</w:t>
       </w:r>
     </w:p>
     <w:p>
@@ -14454,27 +14599,27 @@
           <w:szCs w:val="20"/>
           <w:lang w:eastAsia="es-CO"/>
         </w:rPr>
-        <w:t xml:space="preserve">  &lt;meta </w:t>
-      </w:r>
-      <w:proofErr w:type="spellStart"/>
-      <w:r>
-        <w:rPr>
-          <w:rFonts w:ascii="Courier New" w:eastAsia="Times New Roman" w:hAnsi="Courier New" w:cs="Courier New"/>
-          <w:sz w:val="20"/>
-          <w:szCs w:val="20"/>
-          <w:lang w:eastAsia="es-CO"/>
-        </w:rPr>
-        <w:t>charset</w:t>
-      </w:r>
-      <w:proofErr w:type="spellEnd"/>
-      <w:r>
-        <w:rPr>
-          <w:rFonts w:ascii="Courier New" w:eastAsia="Times New Roman" w:hAnsi="Courier New" w:cs="Courier New"/>
-          <w:sz w:val="20"/>
-          <w:szCs w:val="20"/>
-          <w:lang w:eastAsia="es-CO"/>
-        </w:rPr>
-        <w:t>="UTF-8" /&gt;</w:t>
+        <w:t xml:space="preserve">&lt;!DOCTYPE </w:t>
+      </w:r>
+      <w:proofErr w:type="spellStart"/>
+      <w:r>
+        <w:rPr>
+          <w:rFonts w:ascii="Courier New" w:eastAsia="Times New Roman" w:hAnsi="Courier New" w:cs="Courier New"/>
+          <w:sz w:val="20"/>
+          <w:szCs w:val="20"/>
+          <w:lang w:eastAsia="es-CO"/>
+        </w:rPr>
+        <w:t>html</w:t>
+      </w:r>
+      <w:proofErr w:type="spellEnd"/>
+      <w:r>
+        <w:rPr>
+          <w:rFonts w:ascii="Courier New" w:eastAsia="Times New Roman" w:hAnsi="Courier New" w:cs="Courier New"/>
+          <w:sz w:val="20"/>
+          <w:szCs w:val="20"/>
+          <w:lang w:eastAsia="es-CO"/>
+        </w:rPr>
+        <w:t>&gt;</w:t>
       </w:r>
     </w:p>
     <w:p>
@@ -14512,127 +14657,47 @@
           <w:szCs w:val="20"/>
           <w:lang w:eastAsia="es-CO"/>
         </w:rPr>
-        <w:t xml:space="preserve">  &lt;meta </w:t>
-      </w:r>
-      <w:proofErr w:type="spellStart"/>
-      <w:r>
-        <w:rPr>
-          <w:rFonts w:ascii="Courier New" w:eastAsia="Times New Roman" w:hAnsi="Courier New" w:cs="Courier New"/>
-          <w:sz w:val="20"/>
-          <w:szCs w:val="20"/>
-          <w:lang w:eastAsia="es-CO"/>
-        </w:rPr>
-        <w:t>name</w:t>
-      </w:r>
-      <w:proofErr w:type="spellEnd"/>
-      <w:r>
-        <w:rPr>
-          <w:rFonts w:ascii="Courier New" w:eastAsia="Times New Roman" w:hAnsi="Courier New" w:cs="Courier New"/>
-          <w:sz w:val="20"/>
-          <w:szCs w:val="20"/>
-          <w:lang w:eastAsia="es-CO"/>
-        </w:rPr>
-        <w:t>="</w:t>
-      </w:r>
-      <w:proofErr w:type="spellStart"/>
-      <w:r>
-        <w:rPr>
-          <w:rFonts w:ascii="Courier New" w:eastAsia="Times New Roman" w:hAnsi="Courier New" w:cs="Courier New"/>
-          <w:sz w:val="20"/>
-          <w:szCs w:val="20"/>
-          <w:lang w:eastAsia="es-CO"/>
-        </w:rPr>
-        <w:t>viewport</w:t>
-      </w:r>
-      <w:proofErr w:type="spellEnd"/>
-      <w:r>
-        <w:rPr>
-          <w:rFonts w:ascii="Courier New" w:eastAsia="Times New Roman" w:hAnsi="Courier New" w:cs="Courier New"/>
-          <w:sz w:val="20"/>
-          <w:szCs w:val="20"/>
-          <w:lang w:eastAsia="es-CO"/>
-        </w:rPr>
-        <w:t xml:space="preserve">" </w:t>
-      </w:r>
-      <w:proofErr w:type="spellStart"/>
-      <w:r>
-        <w:rPr>
-          <w:rFonts w:ascii="Courier New" w:eastAsia="Times New Roman" w:hAnsi="Courier New" w:cs="Courier New"/>
-          <w:sz w:val="20"/>
-          <w:szCs w:val="20"/>
-          <w:lang w:eastAsia="es-CO"/>
-        </w:rPr>
-        <w:t>content</w:t>
-      </w:r>
-      <w:proofErr w:type="spellEnd"/>
-      <w:r>
-        <w:rPr>
-          <w:rFonts w:ascii="Courier New" w:eastAsia="Times New Roman" w:hAnsi="Courier New" w:cs="Courier New"/>
-          <w:sz w:val="20"/>
-          <w:szCs w:val="20"/>
-          <w:lang w:eastAsia="es-CO"/>
-        </w:rPr>
-        <w:t>="</w:t>
-      </w:r>
-      <w:proofErr w:type="spellStart"/>
-      <w:r>
-        <w:rPr>
-          <w:rFonts w:ascii="Courier New" w:eastAsia="Times New Roman" w:hAnsi="Courier New" w:cs="Courier New"/>
-          <w:sz w:val="20"/>
-          <w:szCs w:val="20"/>
-          <w:lang w:eastAsia="es-CO"/>
-        </w:rPr>
-        <w:t>width</w:t>
-      </w:r>
-      <w:proofErr w:type="spellEnd"/>
-      <w:r>
-        <w:rPr>
-          <w:rFonts w:ascii="Courier New" w:eastAsia="Times New Roman" w:hAnsi="Courier New" w:cs="Courier New"/>
-          <w:sz w:val="20"/>
-          <w:szCs w:val="20"/>
-          <w:lang w:eastAsia="es-CO"/>
-        </w:rPr>
-        <w:t>=</w:t>
-      </w:r>
-      <w:proofErr w:type="spellStart"/>
-      <w:r>
-        <w:rPr>
-          <w:rFonts w:ascii="Courier New" w:eastAsia="Times New Roman" w:hAnsi="Courier New" w:cs="Courier New"/>
-          <w:sz w:val="20"/>
-          <w:szCs w:val="20"/>
-          <w:lang w:eastAsia="es-CO"/>
-        </w:rPr>
-        <w:t>device-width</w:t>
-      </w:r>
-      <w:proofErr w:type="spellEnd"/>
-      <w:r>
-        <w:rPr>
-          <w:rFonts w:ascii="Courier New" w:eastAsia="Times New Roman" w:hAnsi="Courier New" w:cs="Courier New"/>
-          <w:sz w:val="20"/>
-          <w:szCs w:val="20"/>
-          <w:lang w:eastAsia="es-CO"/>
-        </w:rPr>
-        <w:t xml:space="preserve">, </w:t>
-      </w:r>
-      <w:proofErr w:type="spellStart"/>
-      <w:r>
-        <w:rPr>
-          <w:rFonts w:ascii="Courier New" w:eastAsia="Times New Roman" w:hAnsi="Courier New" w:cs="Courier New"/>
-          <w:sz w:val="20"/>
-          <w:szCs w:val="20"/>
-          <w:lang w:eastAsia="es-CO"/>
-        </w:rPr>
-        <w:t>initial-scale</w:t>
-      </w:r>
-      <w:proofErr w:type="spellEnd"/>
-      <w:r>
-        <w:rPr>
-          <w:rFonts w:ascii="Courier New" w:eastAsia="Times New Roman" w:hAnsi="Courier New" w:cs="Courier New"/>
-          <w:sz w:val="20"/>
-          <w:szCs w:val="20"/>
-          <w:lang w:eastAsia="es-CO"/>
-        </w:rPr>
-        <w:t>=1.0" /&gt;</w:t>
+        <w:t>&lt;</w:t>
+      </w:r>
+      <w:proofErr w:type="spellStart"/>
+      <w:r>
+        <w:rPr>
+          <w:rFonts w:ascii="Courier New" w:eastAsia="Times New Roman" w:hAnsi="Courier New" w:cs="Courier New"/>
+          <w:sz w:val="20"/>
+          <w:szCs w:val="20"/>
+          <w:lang w:eastAsia="es-CO"/>
+        </w:rPr>
+        <w:t>html</w:t>
+      </w:r>
+      <w:proofErr w:type="spellEnd"/>
+      <w:r>
+        <w:rPr>
+          <w:rFonts w:ascii="Courier New" w:eastAsia="Times New Roman" w:hAnsi="Courier New" w:cs="Courier New"/>
+          <w:sz w:val="20"/>
+          <w:szCs w:val="20"/>
+          <w:lang w:eastAsia="es-CO"/>
+        </w:rPr>
+        <w:t xml:space="preserve"> </w:t>
+      </w:r>
+      <w:proofErr w:type="spellStart"/>
+      <w:r>
+        <w:rPr>
+          <w:rFonts w:ascii="Courier New" w:eastAsia="Times New Roman" w:hAnsi="Courier New" w:cs="Courier New"/>
+          <w:sz w:val="20"/>
+          <w:szCs w:val="20"/>
+          <w:lang w:eastAsia="es-CO"/>
+        </w:rPr>
+        <w:t>lang</w:t>
+      </w:r>
+      <w:proofErr w:type="spellEnd"/>
+      <w:r>
+        <w:rPr>
+          <w:rFonts w:ascii="Courier New" w:eastAsia="Times New Roman" w:hAnsi="Courier New" w:cs="Courier New"/>
+          <w:sz w:val="20"/>
+          <w:szCs w:val="20"/>
+          <w:lang w:eastAsia="es-CO"/>
+        </w:rPr>
+        <w:t>="es"&gt;</w:t>
       </w:r>
     </w:p>
     <w:p>
@@ -14670,47 +14735,7 @@
           <w:szCs w:val="20"/>
           <w:lang w:eastAsia="es-CO"/>
         </w:rPr>
-        <w:t xml:space="preserve">  &lt;</w:t>
-      </w:r>
-      <w:proofErr w:type="spellStart"/>
-      <w:r>
-        <w:rPr>
-          <w:rFonts w:ascii="Courier New" w:eastAsia="Times New Roman" w:hAnsi="Courier New" w:cs="Courier New"/>
-          <w:sz w:val="20"/>
-          <w:szCs w:val="20"/>
-          <w:lang w:eastAsia="es-CO"/>
-        </w:rPr>
-        <w:t>title</w:t>
-      </w:r>
-      <w:proofErr w:type="spellEnd"/>
-      <w:r>
-        <w:rPr>
-          <w:rFonts w:ascii="Courier New" w:eastAsia="Times New Roman" w:hAnsi="Courier New" w:cs="Courier New"/>
-          <w:sz w:val="20"/>
-          <w:szCs w:val="20"/>
-          <w:lang w:eastAsia="es-CO"/>
-        </w:rPr>
-        <w:t>&gt;Quiénes Somos - Nombre Proyecto&lt;/</w:t>
-      </w:r>
-      <w:proofErr w:type="spellStart"/>
-      <w:r>
-        <w:rPr>
-          <w:rFonts w:ascii="Courier New" w:eastAsia="Times New Roman" w:hAnsi="Courier New" w:cs="Courier New"/>
-          <w:sz w:val="20"/>
-          <w:szCs w:val="20"/>
-          <w:lang w:eastAsia="es-CO"/>
-        </w:rPr>
-        <w:t>title</w:t>
-      </w:r>
-      <w:proofErr w:type="spellEnd"/>
-      <w:r>
-        <w:rPr>
-          <w:rFonts w:ascii="Courier New" w:eastAsia="Times New Roman" w:hAnsi="Courier New" w:cs="Courier New"/>
-          <w:sz w:val="20"/>
-          <w:szCs w:val="20"/>
-          <w:lang w:eastAsia="es-CO"/>
-        </w:rPr>
-        <w:t>&gt;</w:t>
+        <w:t>&lt;head&gt;</w:t>
       </w:r>
     </w:p>
     <w:p>
@@ -14741,6 +14766,35 @@
           <w:lang w:eastAsia="es-CO"/>
         </w:rPr>
       </w:pPr>
+      <w:r>
+        <w:rPr>
+          <w:rFonts w:ascii="Courier New" w:eastAsia="Times New Roman" w:hAnsi="Courier New" w:cs="Courier New"/>
+          <w:sz w:val="20"/>
+          <w:szCs w:val="20"/>
+          <w:lang w:eastAsia="es-CO"/>
+        </w:rPr>
+        <w:t xml:space="preserve">  &lt;meta </w:t>
+      </w:r>
+      <w:proofErr w:type="spellStart"/>
+      <w:r>
+        <w:rPr>
+          <w:rFonts w:ascii="Courier New" w:eastAsia="Times New Roman" w:hAnsi="Courier New" w:cs="Courier New"/>
+          <w:sz w:val="20"/>
+          <w:szCs w:val="20"/>
+          <w:lang w:eastAsia="es-CO"/>
+        </w:rPr>
+        <w:t>charset</w:t>
+      </w:r>
+      <w:proofErr w:type="spellEnd"/>
+      <w:r>
+        <w:rPr>
+          <w:rFonts w:ascii="Courier New" w:eastAsia="Times New Roman" w:hAnsi="Courier New" w:cs="Courier New"/>
+          <w:sz w:val="20"/>
+          <w:szCs w:val="20"/>
+          <w:lang w:eastAsia="es-CO"/>
+        </w:rPr>
+        <w:t>="UTF-8" /&gt;</w:t>
+      </w:r>
     </w:p>
     <w:p>
       <w:pPr>
@@ -14777,27 +14831,127 @@
           <w:szCs w:val="20"/>
           <w:lang w:eastAsia="es-CO"/>
         </w:rPr>
-        <w:t xml:space="preserve">  </w:t>
-      </w:r>
-      <w:proofErr w:type="gramStart"/>
-      <w:r>
-        <w:rPr>
-          <w:rFonts w:ascii="Courier New" w:eastAsia="Times New Roman" w:hAnsi="Courier New" w:cs="Courier New"/>
-          <w:sz w:val="20"/>
-          <w:szCs w:val="20"/>
-          <w:lang w:eastAsia="es-CO"/>
-        </w:rPr>
-        <w:t>&lt;!--</w:t>
-      </w:r>
-      <w:proofErr w:type="gramEnd"/>
-      <w:r>
-        <w:rPr>
-          <w:rFonts w:ascii="Courier New" w:eastAsia="Times New Roman" w:hAnsi="Courier New" w:cs="Courier New"/>
-          <w:sz w:val="20"/>
-          <w:szCs w:val="20"/>
-          <w:lang w:eastAsia="es-CO"/>
-        </w:rPr>
-        <w:t xml:space="preserve"> Bootstrap CSS --&gt;</w:t>
+        <w:t xml:space="preserve">  &lt;meta </w:t>
+      </w:r>
+      <w:proofErr w:type="spellStart"/>
+      <w:r>
+        <w:rPr>
+          <w:rFonts w:ascii="Courier New" w:eastAsia="Times New Roman" w:hAnsi="Courier New" w:cs="Courier New"/>
+          <w:sz w:val="20"/>
+          <w:szCs w:val="20"/>
+          <w:lang w:eastAsia="es-CO"/>
+        </w:rPr>
+        <w:t>name</w:t>
+      </w:r>
+      <w:proofErr w:type="spellEnd"/>
+      <w:r>
+        <w:rPr>
+          <w:rFonts w:ascii="Courier New" w:eastAsia="Times New Roman" w:hAnsi="Courier New" w:cs="Courier New"/>
+          <w:sz w:val="20"/>
+          <w:szCs w:val="20"/>
+          <w:lang w:eastAsia="es-CO"/>
+        </w:rPr>
+        <w:t>="</w:t>
+      </w:r>
+      <w:proofErr w:type="spellStart"/>
+      <w:r>
+        <w:rPr>
+          <w:rFonts w:ascii="Courier New" w:eastAsia="Times New Roman" w:hAnsi="Courier New" w:cs="Courier New"/>
+          <w:sz w:val="20"/>
+          <w:szCs w:val="20"/>
+          <w:lang w:eastAsia="es-CO"/>
+        </w:rPr>
+        <w:t>viewport</w:t>
+      </w:r>
+      <w:proofErr w:type="spellEnd"/>
+      <w:r>
+        <w:rPr>
+          <w:rFonts w:ascii="Courier New" w:eastAsia="Times New Roman" w:hAnsi="Courier New" w:cs="Courier New"/>
+          <w:sz w:val="20"/>
+          <w:szCs w:val="20"/>
+          <w:lang w:eastAsia="es-CO"/>
+        </w:rPr>
+        <w:t xml:space="preserve">" </w:t>
+      </w:r>
+      <w:proofErr w:type="spellStart"/>
+      <w:r>
+        <w:rPr>
+          <w:rFonts w:ascii="Courier New" w:eastAsia="Times New Roman" w:hAnsi="Courier New" w:cs="Courier New"/>
+          <w:sz w:val="20"/>
+          <w:szCs w:val="20"/>
+          <w:lang w:eastAsia="es-CO"/>
+        </w:rPr>
+        <w:t>content</w:t>
+      </w:r>
+      <w:proofErr w:type="spellEnd"/>
+      <w:r>
+        <w:rPr>
+          <w:rFonts w:ascii="Courier New" w:eastAsia="Times New Roman" w:hAnsi="Courier New" w:cs="Courier New"/>
+          <w:sz w:val="20"/>
+          <w:szCs w:val="20"/>
+          <w:lang w:eastAsia="es-CO"/>
+        </w:rPr>
+        <w:t>="</w:t>
+      </w:r>
+      <w:proofErr w:type="spellStart"/>
+      <w:r>
+        <w:rPr>
+          <w:rFonts w:ascii="Courier New" w:eastAsia="Times New Roman" w:hAnsi="Courier New" w:cs="Courier New"/>
+          <w:sz w:val="20"/>
+          <w:szCs w:val="20"/>
+          <w:lang w:eastAsia="es-CO"/>
+        </w:rPr>
+        <w:t>width</w:t>
+      </w:r>
+      <w:proofErr w:type="spellEnd"/>
+      <w:r>
+        <w:rPr>
+          <w:rFonts w:ascii="Courier New" w:eastAsia="Times New Roman" w:hAnsi="Courier New" w:cs="Courier New"/>
+          <w:sz w:val="20"/>
+          <w:szCs w:val="20"/>
+          <w:lang w:eastAsia="es-CO"/>
+        </w:rPr>
+        <w:t>=</w:t>
+      </w:r>
+      <w:proofErr w:type="spellStart"/>
+      <w:r>
+        <w:rPr>
+          <w:rFonts w:ascii="Courier New" w:eastAsia="Times New Roman" w:hAnsi="Courier New" w:cs="Courier New"/>
+          <w:sz w:val="20"/>
+          <w:szCs w:val="20"/>
+          <w:lang w:eastAsia="es-CO"/>
+        </w:rPr>
+        <w:t>device-width</w:t>
+      </w:r>
+      <w:proofErr w:type="spellEnd"/>
+      <w:r>
+        <w:rPr>
+          <w:rFonts w:ascii="Courier New" w:eastAsia="Times New Roman" w:hAnsi="Courier New" w:cs="Courier New"/>
+          <w:sz w:val="20"/>
+          <w:szCs w:val="20"/>
+          <w:lang w:eastAsia="es-CO"/>
+        </w:rPr>
+        <w:t xml:space="preserve">, </w:t>
+      </w:r>
+      <w:proofErr w:type="spellStart"/>
+      <w:r>
+        <w:rPr>
+          <w:rFonts w:ascii="Courier New" w:eastAsia="Times New Roman" w:hAnsi="Courier New" w:cs="Courier New"/>
+          <w:sz w:val="20"/>
+          <w:szCs w:val="20"/>
+          <w:lang w:eastAsia="es-CO"/>
+        </w:rPr>
+        <w:t>initial-scale</w:t>
+      </w:r>
+      <w:proofErr w:type="spellEnd"/>
+      <w:r>
+        <w:rPr>
+          <w:rFonts w:ascii="Courier New" w:eastAsia="Times New Roman" w:hAnsi="Courier New" w:cs="Courier New"/>
+          <w:sz w:val="20"/>
+          <w:szCs w:val="20"/>
+          <w:lang w:eastAsia="es-CO"/>
+        </w:rPr>
+        <w:t>=1.0" /&gt;</w:t>
       </w:r>
     </w:p>
     <w:p>
@@ -14835,47 +14989,47 @@
           <w:szCs w:val="20"/>
           <w:lang w:eastAsia="es-CO"/>
         </w:rPr>
-        <w:t xml:space="preserve">  &lt;link href="https://cdn.jsdelivr.net/npm/bootstrap@5.3.0/dist/css/bootstrap.min.css" </w:t>
-      </w:r>
-      <w:proofErr w:type="spellStart"/>
-      <w:r>
-        <w:rPr>
-          <w:rFonts w:ascii="Courier New" w:eastAsia="Times New Roman" w:hAnsi="Courier New" w:cs="Courier New"/>
-          <w:sz w:val="20"/>
-          <w:szCs w:val="20"/>
-          <w:lang w:eastAsia="es-CO"/>
-        </w:rPr>
-        <w:t>rel</w:t>
-      </w:r>
-      <w:proofErr w:type="spellEnd"/>
-      <w:r>
-        <w:rPr>
-          <w:rFonts w:ascii="Courier New" w:eastAsia="Times New Roman" w:hAnsi="Courier New" w:cs="Courier New"/>
-          <w:sz w:val="20"/>
-          <w:szCs w:val="20"/>
-          <w:lang w:eastAsia="es-CO"/>
-        </w:rPr>
-        <w:t>="</w:t>
-      </w:r>
-      <w:proofErr w:type="spellStart"/>
-      <w:r>
-        <w:rPr>
-          <w:rFonts w:ascii="Courier New" w:eastAsia="Times New Roman" w:hAnsi="Courier New" w:cs="Courier New"/>
-          <w:sz w:val="20"/>
-          <w:szCs w:val="20"/>
-          <w:lang w:eastAsia="es-CO"/>
-        </w:rPr>
-        <w:t>stylesheet</w:t>
-      </w:r>
-      <w:proofErr w:type="spellEnd"/>
-      <w:r>
-        <w:rPr>
-          <w:rFonts w:ascii="Courier New" w:eastAsia="Times New Roman" w:hAnsi="Courier New" w:cs="Courier New"/>
-          <w:sz w:val="20"/>
-          <w:szCs w:val="20"/>
-          <w:lang w:eastAsia="es-CO"/>
-        </w:rPr>
-        <w:t>"&gt;</w:t>
+        <w:t xml:space="preserve">  &lt;</w:t>
+      </w:r>
+      <w:proofErr w:type="spellStart"/>
+      <w:r>
+        <w:rPr>
+          <w:rFonts w:ascii="Courier New" w:eastAsia="Times New Roman" w:hAnsi="Courier New" w:cs="Courier New"/>
+          <w:sz w:val="20"/>
+          <w:szCs w:val="20"/>
+          <w:lang w:eastAsia="es-CO"/>
+        </w:rPr>
+        <w:t>title</w:t>
+      </w:r>
+      <w:proofErr w:type="spellEnd"/>
+      <w:r>
+        <w:rPr>
+          <w:rFonts w:ascii="Courier New" w:eastAsia="Times New Roman" w:hAnsi="Courier New" w:cs="Courier New"/>
+          <w:sz w:val="20"/>
+          <w:szCs w:val="20"/>
+          <w:lang w:eastAsia="es-CO"/>
+        </w:rPr>
+        <w:t>&gt;Quiénes Somos - Nombre Proyecto&lt;/</w:t>
+      </w:r>
+      <w:proofErr w:type="spellStart"/>
+      <w:r>
+        <w:rPr>
+          <w:rFonts w:ascii="Courier New" w:eastAsia="Times New Roman" w:hAnsi="Courier New" w:cs="Courier New"/>
+          <w:sz w:val="20"/>
+          <w:szCs w:val="20"/>
+          <w:lang w:eastAsia="es-CO"/>
+        </w:rPr>
+        <w:t>title</w:t>
+      </w:r>
+      <w:proofErr w:type="spellEnd"/>
+      <w:r>
+        <w:rPr>
+          <w:rFonts w:ascii="Courier New" w:eastAsia="Times New Roman" w:hAnsi="Courier New" w:cs="Courier New"/>
+          <w:sz w:val="20"/>
+          <w:szCs w:val="20"/>
+          <w:lang w:eastAsia="es-CO"/>
+        </w:rPr>
+        <w:t>&gt;</w:t>
       </w:r>
     </w:p>
     <w:p>
@@ -14962,7 +15116,7 @@
           <w:szCs w:val="20"/>
           <w:lang w:eastAsia="es-CO"/>
         </w:rPr>
-        <w:t xml:space="preserve"> CSS personalizado --&gt;</w:t>
+        <w:t xml:space="preserve"> Bootstrap CSS --&gt;</w:t>
       </w:r>
     </w:p>
     <w:p>
@@ -15000,7 +15154,7 @@
           <w:szCs w:val="20"/>
           <w:lang w:eastAsia="es-CO"/>
         </w:rPr>
-        <w:t xml:space="preserve">  &lt;link </w:t>
+        <w:t xml:space="preserve">  &lt;link href="https://cdn.jsdelivr.net/npm/bootstrap@5.3.0/dist/css/bootstrap.min.css" </w:t>
       </w:r>
       <w:proofErr w:type="spellStart"/>
       <w:r>
@@ -15040,47 +15194,7 @@
           <w:szCs w:val="20"/>
           <w:lang w:eastAsia="es-CO"/>
         </w:rPr>
-        <w:t xml:space="preserve">" </w:t>
-      </w:r>
-      <w:proofErr w:type="spellStart"/>
-      <w:r>
-        <w:rPr>
-          <w:rFonts w:ascii="Courier New" w:eastAsia="Times New Roman" w:hAnsi="Courier New" w:cs="Courier New"/>
-          <w:sz w:val="20"/>
-          <w:szCs w:val="20"/>
-          <w:lang w:eastAsia="es-CO"/>
-        </w:rPr>
-        <w:t>href</w:t>
-      </w:r>
-      <w:proofErr w:type="spellEnd"/>
-      <w:r>
-        <w:rPr>
-          <w:rFonts w:ascii="Courier New" w:eastAsia="Times New Roman" w:hAnsi="Courier New" w:cs="Courier New"/>
-          <w:sz w:val="20"/>
-          <w:szCs w:val="20"/>
-          <w:lang w:eastAsia="es-CO"/>
-        </w:rPr>
-        <w:t>="</w:t>
-      </w:r>
-      <w:proofErr w:type="spellStart"/>
-      <w:r>
-        <w:rPr>
-          <w:rFonts w:ascii="Courier New" w:eastAsia="Times New Roman" w:hAnsi="Courier New" w:cs="Courier New"/>
-          <w:sz w:val="20"/>
-          <w:szCs w:val="20"/>
-          <w:lang w:eastAsia="es-CO"/>
-        </w:rPr>
-        <w:t>css</w:t>
-      </w:r>
-      <w:proofErr w:type="spellEnd"/>
-      <w:r>
-        <w:rPr>
-          <w:rFonts w:ascii="Courier New" w:eastAsia="Times New Roman" w:hAnsi="Courier New" w:cs="Courier New"/>
-          <w:sz w:val="20"/>
-          <w:szCs w:val="20"/>
-          <w:lang w:eastAsia="es-CO"/>
-        </w:rPr>
-        <w:t>/style.css"&gt;</w:t>
+        <w:t>"&gt;</w:t>
       </w:r>
     </w:p>
     <w:p>
@@ -15111,15 +15225,6 @@
           <w:lang w:eastAsia="es-CO"/>
         </w:rPr>
       </w:pPr>
-      <w:r>
-        <w:rPr>
-          <w:rFonts w:ascii="Courier New" w:eastAsia="Times New Roman" w:hAnsi="Courier New" w:cs="Courier New"/>
-          <w:sz w:val="20"/>
-          <w:szCs w:val="20"/>
-          <w:lang w:eastAsia="es-CO"/>
-        </w:rPr>
-        <w:t>&lt;/head&gt;</w:t>
-      </w:r>
     </w:p>
     <w:p>
       <w:pPr>
@@ -15156,27 +15261,27 @@
           <w:szCs w:val="20"/>
           <w:lang w:eastAsia="es-CO"/>
         </w:rPr>
-        <w:t>&lt;</w:t>
-      </w:r>
-      <w:proofErr w:type="spellStart"/>
-      <w:r>
-        <w:rPr>
-          <w:rFonts w:ascii="Courier New" w:eastAsia="Times New Roman" w:hAnsi="Courier New" w:cs="Courier New"/>
-          <w:sz w:val="20"/>
-          <w:szCs w:val="20"/>
-          <w:lang w:eastAsia="es-CO"/>
-        </w:rPr>
-        <w:t>body</w:t>
-      </w:r>
-      <w:proofErr w:type="spellEnd"/>
-      <w:r>
-        <w:rPr>
-          <w:rFonts w:ascii="Courier New" w:eastAsia="Times New Roman" w:hAnsi="Courier New" w:cs="Courier New"/>
-          <w:sz w:val="20"/>
-          <w:szCs w:val="20"/>
-          <w:lang w:eastAsia="es-CO"/>
-        </w:rPr>
-        <w:t>&gt;</w:t>
+        <w:t xml:space="preserve">  </w:t>
+      </w:r>
+      <w:proofErr w:type="gramStart"/>
+      <w:r>
+        <w:rPr>
+          <w:rFonts w:ascii="Courier New" w:eastAsia="Times New Roman" w:hAnsi="Courier New" w:cs="Courier New"/>
+          <w:sz w:val="20"/>
+          <w:szCs w:val="20"/>
+          <w:lang w:eastAsia="es-CO"/>
+        </w:rPr>
+        <w:t>&lt;!--</w:t>
+      </w:r>
+      <w:proofErr w:type="gramEnd"/>
+      <w:r>
+        <w:rPr>
+          <w:rFonts w:ascii="Courier New" w:eastAsia="Times New Roman" w:hAnsi="Courier New" w:cs="Courier New"/>
+          <w:sz w:val="20"/>
+          <w:szCs w:val="20"/>
+          <w:lang w:eastAsia="es-CO"/>
+        </w:rPr>
+        <w:t xml:space="preserve"> CSS personalizado --&gt;</w:t>
       </w:r>
     </w:p>
     <w:p>
@@ -15207,6 +15312,95 @@
           <w:lang w:eastAsia="es-CO"/>
         </w:rPr>
       </w:pPr>
+      <w:r>
+        <w:rPr>
+          <w:rFonts w:ascii="Courier New" w:eastAsia="Times New Roman" w:hAnsi="Courier New" w:cs="Courier New"/>
+          <w:sz w:val="20"/>
+          <w:szCs w:val="20"/>
+          <w:lang w:eastAsia="es-CO"/>
+        </w:rPr>
+        <w:t xml:space="preserve">  &lt;link </w:t>
+      </w:r>
+      <w:proofErr w:type="spellStart"/>
+      <w:r>
+        <w:rPr>
+          <w:rFonts w:ascii="Courier New" w:eastAsia="Times New Roman" w:hAnsi="Courier New" w:cs="Courier New"/>
+          <w:sz w:val="20"/>
+          <w:szCs w:val="20"/>
+          <w:lang w:eastAsia="es-CO"/>
+        </w:rPr>
+        <w:t>rel</w:t>
+      </w:r>
+      <w:proofErr w:type="spellEnd"/>
+      <w:r>
+        <w:rPr>
+          <w:rFonts w:ascii="Courier New" w:eastAsia="Times New Roman" w:hAnsi="Courier New" w:cs="Courier New"/>
+          <w:sz w:val="20"/>
+          <w:szCs w:val="20"/>
+          <w:lang w:eastAsia="es-CO"/>
+        </w:rPr>
+        <w:t>="</w:t>
+      </w:r>
+      <w:proofErr w:type="spellStart"/>
+      <w:r>
+        <w:rPr>
+          <w:rFonts w:ascii="Courier New" w:eastAsia="Times New Roman" w:hAnsi="Courier New" w:cs="Courier New"/>
+          <w:sz w:val="20"/>
+          <w:szCs w:val="20"/>
+          <w:lang w:eastAsia="es-CO"/>
+        </w:rPr>
+        <w:t>stylesheet</w:t>
+      </w:r>
+      <w:proofErr w:type="spellEnd"/>
+      <w:r>
+        <w:rPr>
+          <w:rFonts w:ascii="Courier New" w:eastAsia="Times New Roman" w:hAnsi="Courier New" w:cs="Courier New"/>
+          <w:sz w:val="20"/>
+          <w:szCs w:val="20"/>
+          <w:lang w:eastAsia="es-CO"/>
+        </w:rPr>
+        <w:t xml:space="preserve">" </w:t>
+      </w:r>
+      <w:proofErr w:type="spellStart"/>
+      <w:r>
+        <w:rPr>
+          <w:rFonts w:ascii="Courier New" w:eastAsia="Times New Roman" w:hAnsi="Courier New" w:cs="Courier New"/>
+          <w:sz w:val="20"/>
+          <w:szCs w:val="20"/>
+          <w:lang w:eastAsia="es-CO"/>
+        </w:rPr>
+        <w:t>href</w:t>
+      </w:r>
+      <w:proofErr w:type="spellEnd"/>
+      <w:r>
+        <w:rPr>
+          <w:rFonts w:ascii="Courier New" w:eastAsia="Times New Roman" w:hAnsi="Courier New" w:cs="Courier New"/>
+          <w:sz w:val="20"/>
+          <w:szCs w:val="20"/>
+          <w:lang w:eastAsia="es-CO"/>
+        </w:rPr>
+        <w:t>="</w:t>
+      </w:r>
+      <w:proofErr w:type="spellStart"/>
+      <w:r>
+        <w:rPr>
+          <w:rFonts w:ascii="Courier New" w:eastAsia="Times New Roman" w:hAnsi="Courier New" w:cs="Courier New"/>
+          <w:sz w:val="20"/>
+          <w:szCs w:val="20"/>
+          <w:lang w:eastAsia="es-CO"/>
+        </w:rPr>
+        <w:t>css</w:t>
+      </w:r>
+      <w:proofErr w:type="spellEnd"/>
+      <w:r>
+        <w:rPr>
+          <w:rFonts w:ascii="Courier New" w:eastAsia="Times New Roman" w:hAnsi="Courier New" w:cs="Courier New"/>
+          <w:sz w:val="20"/>
+          <w:szCs w:val="20"/>
+          <w:lang w:eastAsia="es-CO"/>
+        </w:rPr>
+        <w:t>/style.css"&gt;</w:t>
+      </w:r>
     </w:p>
     <w:p>
       <w:pPr>
@@ -15243,47 +15437,7 @@
           <w:szCs w:val="20"/>
           <w:lang w:eastAsia="es-CO"/>
         </w:rPr>
-        <w:t xml:space="preserve">  </w:t>
-      </w:r>
-      <w:proofErr w:type="gramStart"/>
-      <w:r>
-        <w:rPr>
-          <w:rFonts w:ascii="Courier New" w:eastAsia="Times New Roman" w:hAnsi="Courier New" w:cs="Courier New"/>
-          <w:sz w:val="20"/>
-          <w:szCs w:val="20"/>
-          <w:lang w:eastAsia="es-CO"/>
-        </w:rPr>
-        <w:t>&lt;!--</w:t>
-      </w:r>
-      <w:proofErr w:type="gramEnd"/>
-      <w:r>
-        <w:rPr>
-          <w:rFonts w:ascii="Courier New" w:eastAsia="Times New Roman" w:hAnsi="Courier New" w:cs="Courier New"/>
-          <w:sz w:val="20"/>
-          <w:szCs w:val="20"/>
-          <w:lang w:eastAsia="es-CO"/>
-        </w:rPr>
-        <w:t xml:space="preserve"> </w:t>
-      </w:r>
-      <w:proofErr w:type="spellStart"/>
-      <w:r>
-        <w:rPr>
-          <w:rFonts w:ascii="Courier New" w:eastAsia="Times New Roman" w:hAnsi="Courier New" w:cs="Courier New"/>
-          <w:sz w:val="20"/>
-          <w:szCs w:val="20"/>
-          <w:lang w:eastAsia="es-CO"/>
-        </w:rPr>
-        <w:t>Navbar</w:t>
-      </w:r>
-      <w:proofErr w:type="spellEnd"/>
-      <w:r>
-        <w:rPr>
-          <w:rFonts w:ascii="Courier New" w:eastAsia="Times New Roman" w:hAnsi="Courier New" w:cs="Courier New"/>
-          <w:sz w:val="20"/>
-          <w:szCs w:val="20"/>
-          <w:lang w:eastAsia="es-CO"/>
-        </w:rPr>
-        <w:t xml:space="preserve"> (copiar exactamente igual en todas) --&gt;</w:t>
+        <w:t>&lt;/head&gt;</w:t>
       </w:r>
     </w:p>
     <w:p>
@@ -15321,127 +15475,28 @@
           <w:szCs w:val="20"/>
           <w:lang w:eastAsia="es-CO"/>
         </w:rPr>
-        <w:t xml:space="preserve">  &lt;</w:t>
-      </w:r>
-      <w:proofErr w:type="spellStart"/>
-      <w:r>
-        <w:rPr>
-          <w:rFonts w:ascii="Courier New" w:eastAsia="Times New Roman" w:hAnsi="Courier New" w:cs="Courier New"/>
-          <w:sz w:val="20"/>
-          <w:szCs w:val="20"/>
-          <w:lang w:eastAsia="es-CO"/>
-        </w:rPr>
-        <w:t>nav</w:t>
-      </w:r>
-      <w:proofErr w:type="spellEnd"/>
-      <w:r>
-        <w:rPr>
-          <w:rFonts w:ascii="Courier New" w:eastAsia="Times New Roman" w:hAnsi="Courier New" w:cs="Courier New"/>
-          <w:sz w:val="20"/>
-          <w:szCs w:val="20"/>
-          <w:lang w:eastAsia="es-CO"/>
-        </w:rPr>
-        <w:t xml:space="preserve"> </w:t>
-      </w:r>
-      <w:proofErr w:type="spellStart"/>
-      <w:r>
-        <w:rPr>
-          <w:rFonts w:ascii="Courier New" w:eastAsia="Times New Roman" w:hAnsi="Courier New" w:cs="Courier New"/>
-          <w:sz w:val="20"/>
-          <w:szCs w:val="20"/>
-          <w:lang w:eastAsia="es-CO"/>
-        </w:rPr>
-        <w:t>class</w:t>
-      </w:r>
-      <w:proofErr w:type="spellEnd"/>
-      <w:r>
-        <w:rPr>
-          <w:rFonts w:ascii="Courier New" w:eastAsia="Times New Roman" w:hAnsi="Courier New" w:cs="Courier New"/>
-          <w:sz w:val="20"/>
-          <w:szCs w:val="20"/>
-          <w:lang w:eastAsia="es-CO"/>
-        </w:rPr>
-        <w:t>="</w:t>
-      </w:r>
-      <w:proofErr w:type="spellStart"/>
-      <w:r>
-        <w:rPr>
-          <w:rFonts w:ascii="Courier New" w:eastAsia="Times New Roman" w:hAnsi="Courier New" w:cs="Courier New"/>
-          <w:sz w:val="20"/>
-          <w:szCs w:val="20"/>
-          <w:lang w:eastAsia="es-CO"/>
-        </w:rPr>
-        <w:t>navbar</w:t>
-      </w:r>
-      <w:proofErr w:type="spellEnd"/>
-      <w:r>
-        <w:rPr>
-          <w:rFonts w:ascii="Courier New" w:eastAsia="Times New Roman" w:hAnsi="Courier New" w:cs="Courier New"/>
-          <w:sz w:val="20"/>
-          <w:szCs w:val="20"/>
-          <w:lang w:eastAsia="es-CO"/>
-        </w:rPr>
-        <w:t xml:space="preserve"> </w:t>
-      </w:r>
-      <w:proofErr w:type="spellStart"/>
-      <w:r>
-        <w:rPr>
-          <w:rFonts w:ascii="Courier New" w:eastAsia="Times New Roman" w:hAnsi="Courier New" w:cs="Courier New"/>
-          <w:sz w:val="20"/>
-          <w:szCs w:val="20"/>
-          <w:lang w:eastAsia="es-CO"/>
-        </w:rPr>
-        <w:t>navbar-expand-lg</w:t>
-      </w:r>
-      <w:proofErr w:type="spellEnd"/>
-      <w:r>
-        <w:rPr>
-          <w:rFonts w:ascii="Courier New" w:eastAsia="Times New Roman" w:hAnsi="Courier New" w:cs="Courier New"/>
-          <w:sz w:val="20"/>
-          <w:szCs w:val="20"/>
-          <w:lang w:eastAsia="es-CO"/>
-        </w:rPr>
-        <w:t xml:space="preserve"> </w:t>
-      </w:r>
-      <w:proofErr w:type="spellStart"/>
-      <w:r>
-        <w:rPr>
-          <w:rFonts w:ascii="Courier New" w:eastAsia="Times New Roman" w:hAnsi="Courier New" w:cs="Courier New"/>
-          <w:sz w:val="20"/>
-          <w:szCs w:val="20"/>
-          <w:lang w:eastAsia="es-CO"/>
-        </w:rPr>
-        <w:t>navbar-dark</w:t>
-      </w:r>
-      <w:proofErr w:type="spellEnd"/>
-      <w:r>
-        <w:rPr>
-          <w:rFonts w:ascii="Courier New" w:eastAsia="Times New Roman" w:hAnsi="Courier New" w:cs="Courier New"/>
-          <w:sz w:val="20"/>
-          <w:szCs w:val="20"/>
-          <w:lang w:eastAsia="es-CO"/>
-        </w:rPr>
-        <w:t xml:space="preserve"> </w:t>
-      </w:r>
-      <w:proofErr w:type="spellStart"/>
-      <w:r>
-        <w:rPr>
-          <w:rFonts w:ascii="Courier New" w:eastAsia="Times New Roman" w:hAnsi="Courier New" w:cs="Courier New"/>
-          <w:sz w:val="20"/>
-          <w:szCs w:val="20"/>
-          <w:lang w:eastAsia="es-CO"/>
-        </w:rPr>
-        <w:t>bg-dark</w:t>
-      </w:r>
-      <w:proofErr w:type="spellEnd"/>
-      <w:r>
-        <w:rPr>
-          <w:rFonts w:ascii="Courier New" w:eastAsia="Times New Roman" w:hAnsi="Courier New" w:cs="Courier New"/>
-          <w:sz w:val="20"/>
-          <w:szCs w:val="20"/>
-          <w:lang w:eastAsia="es-CO"/>
-        </w:rPr>
-        <w:t>"&gt;</w:t>
+        <w:lastRenderedPageBreak/>
+        <w:t>&lt;</w:t>
+      </w:r>
+      <w:proofErr w:type="spellStart"/>
+      <w:r>
+        <w:rPr>
+          <w:rFonts w:ascii="Courier New" w:eastAsia="Times New Roman" w:hAnsi="Courier New" w:cs="Courier New"/>
+          <w:sz w:val="20"/>
+          <w:szCs w:val="20"/>
+          <w:lang w:eastAsia="es-CO"/>
+        </w:rPr>
+        <w:t>body</w:t>
+      </w:r>
+      <w:proofErr w:type="spellEnd"/>
+      <w:r>
+        <w:rPr>
+          <w:rFonts w:ascii="Courier New" w:eastAsia="Times New Roman" w:hAnsi="Courier New" w:cs="Courier New"/>
+          <w:sz w:val="20"/>
+          <w:szCs w:val="20"/>
+          <w:lang w:eastAsia="es-CO"/>
+        </w:rPr>
+        <w:t>&gt;</w:t>
       </w:r>
     </w:p>
     <w:p>
@@ -15472,55 +15527,6 @@
           <w:lang w:eastAsia="es-CO"/>
         </w:rPr>
       </w:pPr>
-      <w:r>
-        <w:rPr>
-          <w:rFonts w:ascii="Courier New" w:eastAsia="Times New Roman" w:hAnsi="Courier New" w:cs="Courier New"/>
-          <w:sz w:val="20"/>
-          <w:szCs w:val="20"/>
-          <w:lang w:eastAsia="es-CO"/>
-        </w:rPr>
-        <w:t xml:space="preserve">    </w:t>
-      </w:r>
-      <w:proofErr w:type="gramStart"/>
-      <w:r>
-        <w:rPr>
-          <w:rFonts w:ascii="Courier New" w:eastAsia="Times New Roman" w:hAnsi="Courier New" w:cs="Courier New"/>
-          <w:sz w:val="20"/>
-          <w:szCs w:val="20"/>
-          <w:lang w:eastAsia="es-CO"/>
-        </w:rPr>
-        <w:t>&lt;!--</w:t>
-      </w:r>
-      <w:proofErr w:type="gramEnd"/>
-      <w:r>
-        <w:rPr>
-          <w:rFonts w:ascii="Courier New" w:eastAsia="Times New Roman" w:hAnsi="Courier New" w:cs="Courier New"/>
-          <w:sz w:val="20"/>
-          <w:szCs w:val="20"/>
-          <w:lang w:eastAsia="es-CO"/>
-        </w:rPr>
-        <w:t xml:space="preserve"> aquí el </w:t>
-      </w:r>
-      <w:proofErr w:type="spellStart"/>
-      <w:r>
-        <w:rPr>
-          <w:rFonts w:ascii="Courier New" w:eastAsia="Times New Roman" w:hAnsi="Courier New" w:cs="Courier New"/>
-          <w:sz w:val="20"/>
-          <w:szCs w:val="20"/>
-          <w:lang w:eastAsia="es-CO"/>
-        </w:rPr>
-        <w:t>navbar</w:t>
-      </w:r>
-      <w:proofErr w:type="spellEnd"/>
-      <w:r>
-        <w:rPr>
-          <w:rFonts w:ascii="Courier New" w:eastAsia="Times New Roman" w:hAnsi="Courier New" w:cs="Courier New"/>
-          <w:sz w:val="20"/>
-          <w:szCs w:val="20"/>
-          <w:lang w:eastAsia="es-CO"/>
-        </w:rPr>
-        <w:t xml:space="preserve"> --&gt;</w:t>
-      </w:r>
     </w:p>
     <w:p>
       <w:pPr>
@@ -15557,27 +15563,47 @@
           <w:szCs w:val="20"/>
           <w:lang w:eastAsia="es-CO"/>
         </w:rPr>
-        <w:t xml:space="preserve">  &lt;/</w:t>
-      </w:r>
-      <w:proofErr w:type="spellStart"/>
-      <w:r>
-        <w:rPr>
-          <w:rFonts w:ascii="Courier New" w:eastAsia="Times New Roman" w:hAnsi="Courier New" w:cs="Courier New"/>
-          <w:sz w:val="20"/>
-          <w:szCs w:val="20"/>
-          <w:lang w:eastAsia="es-CO"/>
-        </w:rPr>
-        <w:t>nav</w:t>
-      </w:r>
-      <w:proofErr w:type="spellEnd"/>
-      <w:r>
-        <w:rPr>
-          <w:rFonts w:ascii="Courier New" w:eastAsia="Times New Roman" w:hAnsi="Courier New" w:cs="Courier New"/>
-          <w:sz w:val="20"/>
-          <w:szCs w:val="20"/>
-          <w:lang w:eastAsia="es-CO"/>
-        </w:rPr>
-        <w:t>&gt;</w:t>
+        <w:t xml:space="preserve">  </w:t>
+      </w:r>
+      <w:proofErr w:type="gramStart"/>
+      <w:r>
+        <w:rPr>
+          <w:rFonts w:ascii="Courier New" w:eastAsia="Times New Roman" w:hAnsi="Courier New" w:cs="Courier New"/>
+          <w:sz w:val="20"/>
+          <w:szCs w:val="20"/>
+          <w:lang w:eastAsia="es-CO"/>
+        </w:rPr>
+        <w:t>&lt;!--</w:t>
+      </w:r>
+      <w:proofErr w:type="gramEnd"/>
+      <w:r>
+        <w:rPr>
+          <w:rFonts w:ascii="Courier New" w:eastAsia="Times New Roman" w:hAnsi="Courier New" w:cs="Courier New"/>
+          <w:sz w:val="20"/>
+          <w:szCs w:val="20"/>
+          <w:lang w:eastAsia="es-CO"/>
+        </w:rPr>
+        <w:t xml:space="preserve"> </w:t>
+      </w:r>
+      <w:proofErr w:type="spellStart"/>
+      <w:r>
+        <w:rPr>
+          <w:rFonts w:ascii="Courier New" w:eastAsia="Times New Roman" w:hAnsi="Courier New" w:cs="Courier New"/>
+          <w:sz w:val="20"/>
+          <w:szCs w:val="20"/>
+          <w:lang w:eastAsia="es-CO"/>
+        </w:rPr>
+        <w:t>Navbar</w:t>
+      </w:r>
+      <w:proofErr w:type="spellEnd"/>
+      <w:r>
+        <w:rPr>
+          <w:rFonts w:ascii="Courier New" w:eastAsia="Times New Roman" w:hAnsi="Courier New" w:cs="Courier New"/>
+          <w:sz w:val="20"/>
+          <w:szCs w:val="20"/>
+          <w:lang w:eastAsia="es-CO"/>
+        </w:rPr>
+        <w:t xml:space="preserve"> (copiar exactamente igual en todas) --&gt;</w:t>
       </w:r>
     </w:p>
     <w:p>
@@ -15608,6 +15634,135 @@
           <w:lang w:eastAsia="es-CO"/>
         </w:rPr>
       </w:pPr>
+      <w:r>
+        <w:rPr>
+          <w:rFonts w:ascii="Courier New" w:eastAsia="Times New Roman" w:hAnsi="Courier New" w:cs="Courier New"/>
+          <w:sz w:val="20"/>
+          <w:szCs w:val="20"/>
+          <w:lang w:eastAsia="es-CO"/>
+        </w:rPr>
+        <w:t xml:space="preserve">  &lt;</w:t>
+      </w:r>
+      <w:proofErr w:type="spellStart"/>
+      <w:r>
+        <w:rPr>
+          <w:rFonts w:ascii="Courier New" w:eastAsia="Times New Roman" w:hAnsi="Courier New" w:cs="Courier New"/>
+          <w:sz w:val="20"/>
+          <w:szCs w:val="20"/>
+          <w:lang w:eastAsia="es-CO"/>
+        </w:rPr>
+        <w:t>nav</w:t>
+      </w:r>
+      <w:proofErr w:type="spellEnd"/>
+      <w:r>
+        <w:rPr>
+          <w:rFonts w:ascii="Courier New" w:eastAsia="Times New Roman" w:hAnsi="Courier New" w:cs="Courier New"/>
+          <w:sz w:val="20"/>
+          <w:szCs w:val="20"/>
+          <w:lang w:eastAsia="es-CO"/>
+        </w:rPr>
+        <w:t xml:space="preserve"> </w:t>
+      </w:r>
+      <w:proofErr w:type="spellStart"/>
+      <w:r>
+        <w:rPr>
+          <w:rFonts w:ascii="Courier New" w:eastAsia="Times New Roman" w:hAnsi="Courier New" w:cs="Courier New"/>
+          <w:sz w:val="20"/>
+          <w:szCs w:val="20"/>
+          <w:lang w:eastAsia="es-CO"/>
+        </w:rPr>
+        <w:t>class</w:t>
+      </w:r>
+      <w:proofErr w:type="spellEnd"/>
+      <w:r>
+        <w:rPr>
+          <w:rFonts w:ascii="Courier New" w:eastAsia="Times New Roman" w:hAnsi="Courier New" w:cs="Courier New"/>
+          <w:sz w:val="20"/>
+          <w:szCs w:val="20"/>
+          <w:lang w:eastAsia="es-CO"/>
+        </w:rPr>
+        <w:t>="</w:t>
+      </w:r>
+      <w:proofErr w:type="spellStart"/>
+      <w:r>
+        <w:rPr>
+          <w:rFonts w:ascii="Courier New" w:eastAsia="Times New Roman" w:hAnsi="Courier New" w:cs="Courier New"/>
+          <w:sz w:val="20"/>
+          <w:szCs w:val="20"/>
+          <w:lang w:eastAsia="es-CO"/>
+        </w:rPr>
+        <w:t>navbar</w:t>
+      </w:r>
+      <w:proofErr w:type="spellEnd"/>
+      <w:r>
+        <w:rPr>
+          <w:rFonts w:ascii="Courier New" w:eastAsia="Times New Roman" w:hAnsi="Courier New" w:cs="Courier New"/>
+          <w:sz w:val="20"/>
+          <w:szCs w:val="20"/>
+          <w:lang w:eastAsia="es-CO"/>
+        </w:rPr>
+        <w:t xml:space="preserve"> </w:t>
+      </w:r>
+      <w:proofErr w:type="spellStart"/>
+      <w:r>
+        <w:rPr>
+          <w:rFonts w:ascii="Courier New" w:eastAsia="Times New Roman" w:hAnsi="Courier New" w:cs="Courier New"/>
+          <w:sz w:val="20"/>
+          <w:szCs w:val="20"/>
+          <w:lang w:eastAsia="es-CO"/>
+        </w:rPr>
+        <w:t>navbar-expand-lg</w:t>
+      </w:r>
+      <w:proofErr w:type="spellEnd"/>
+      <w:r>
+        <w:rPr>
+          <w:rFonts w:ascii="Courier New" w:eastAsia="Times New Roman" w:hAnsi="Courier New" w:cs="Courier New"/>
+          <w:sz w:val="20"/>
+          <w:szCs w:val="20"/>
+          <w:lang w:eastAsia="es-CO"/>
+        </w:rPr>
+        <w:t xml:space="preserve"> </w:t>
+      </w:r>
+      <w:proofErr w:type="spellStart"/>
+      <w:r>
+        <w:rPr>
+          <w:rFonts w:ascii="Courier New" w:eastAsia="Times New Roman" w:hAnsi="Courier New" w:cs="Courier New"/>
+          <w:sz w:val="20"/>
+          <w:szCs w:val="20"/>
+          <w:lang w:eastAsia="es-CO"/>
+        </w:rPr>
+        <w:t>navbar-dark</w:t>
+      </w:r>
+      <w:proofErr w:type="spellEnd"/>
+      <w:r>
+        <w:rPr>
+          <w:rFonts w:ascii="Courier New" w:eastAsia="Times New Roman" w:hAnsi="Courier New" w:cs="Courier New"/>
+          <w:sz w:val="20"/>
+          <w:szCs w:val="20"/>
+          <w:lang w:eastAsia="es-CO"/>
+        </w:rPr>
+        <w:t xml:space="preserve"> </w:t>
+      </w:r>
+      <w:proofErr w:type="spellStart"/>
+      <w:r>
+        <w:rPr>
+          <w:rFonts w:ascii="Courier New" w:eastAsia="Times New Roman" w:hAnsi="Courier New" w:cs="Courier New"/>
+          <w:sz w:val="20"/>
+          <w:szCs w:val="20"/>
+          <w:lang w:eastAsia="es-CO"/>
+        </w:rPr>
+        <w:t>bg-dark</w:t>
+      </w:r>
+      <w:proofErr w:type="spellEnd"/>
+      <w:r>
+        <w:rPr>
+          <w:rFonts w:ascii="Courier New" w:eastAsia="Times New Roman" w:hAnsi="Courier New" w:cs="Courier New"/>
+          <w:sz w:val="20"/>
+          <w:szCs w:val="20"/>
+          <w:lang w:eastAsia="es-CO"/>
+        </w:rPr>
+        <w:t>"&gt;</w:t>
+      </w:r>
     </w:p>
     <w:p>
       <w:pPr>
@@ -15644,7 +15799,7 @@
           <w:szCs w:val="20"/>
           <w:lang w:eastAsia="es-CO"/>
         </w:rPr>
-        <w:t xml:space="preserve">  </w:t>
+        <w:t xml:space="preserve">    </w:t>
       </w:r>
       <w:proofErr w:type="gramStart"/>
       <w:r>
@@ -15664,7 +15819,27 @@
           <w:szCs w:val="20"/>
           <w:lang w:eastAsia="es-CO"/>
         </w:rPr>
-        <w:t xml:space="preserve"> Contenido principal personalizado --&gt;</w:t>
+        <w:t xml:space="preserve"> aquí el </w:t>
+      </w:r>
+      <w:proofErr w:type="spellStart"/>
+      <w:r>
+        <w:rPr>
+          <w:rFonts w:ascii="Courier New" w:eastAsia="Times New Roman" w:hAnsi="Courier New" w:cs="Courier New"/>
+          <w:sz w:val="20"/>
+          <w:szCs w:val="20"/>
+          <w:lang w:eastAsia="es-CO"/>
+        </w:rPr>
+        <w:t>navbar</w:t>
+      </w:r>
+      <w:proofErr w:type="spellEnd"/>
+      <w:r>
+        <w:rPr>
+          <w:rFonts w:ascii="Courier New" w:eastAsia="Times New Roman" w:hAnsi="Courier New" w:cs="Courier New"/>
+          <w:sz w:val="20"/>
+          <w:szCs w:val="20"/>
+          <w:lang w:eastAsia="es-CO"/>
+        </w:rPr>
+        <w:t xml:space="preserve"> --&gt;</w:t>
       </w:r>
     </w:p>
     <w:p>
@@ -15702,47 +15877,27 @@
           <w:szCs w:val="20"/>
           <w:lang w:eastAsia="es-CO"/>
         </w:rPr>
-        <w:t xml:space="preserve">  &lt;</w:t>
-      </w:r>
-      <w:proofErr w:type="spellStart"/>
-      <w:r>
-        <w:rPr>
-          <w:rFonts w:ascii="Courier New" w:eastAsia="Times New Roman" w:hAnsi="Courier New" w:cs="Courier New"/>
-          <w:sz w:val="20"/>
-          <w:szCs w:val="20"/>
-          <w:lang w:eastAsia="es-CO"/>
-        </w:rPr>
-        <w:t>div</w:t>
-      </w:r>
-      <w:proofErr w:type="spellEnd"/>
-      <w:r>
-        <w:rPr>
-          <w:rFonts w:ascii="Courier New" w:eastAsia="Times New Roman" w:hAnsi="Courier New" w:cs="Courier New"/>
-          <w:sz w:val="20"/>
-          <w:szCs w:val="20"/>
-          <w:lang w:eastAsia="es-CO"/>
-        </w:rPr>
-        <w:t xml:space="preserve"> </w:t>
-      </w:r>
-      <w:proofErr w:type="spellStart"/>
-      <w:r>
-        <w:rPr>
-          <w:rFonts w:ascii="Courier New" w:eastAsia="Times New Roman" w:hAnsi="Courier New" w:cs="Courier New"/>
-          <w:sz w:val="20"/>
-          <w:szCs w:val="20"/>
-          <w:lang w:eastAsia="es-CO"/>
-        </w:rPr>
-        <w:t>class</w:t>
-      </w:r>
-      <w:proofErr w:type="spellEnd"/>
-      <w:r>
-        <w:rPr>
-          <w:rFonts w:ascii="Courier New" w:eastAsia="Times New Roman" w:hAnsi="Courier New" w:cs="Courier New"/>
-          <w:sz w:val="20"/>
-          <w:szCs w:val="20"/>
-          <w:lang w:eastAsia="es-CO"/>
-        </w:rPr>
-        <w:t>="container mt-4"&gt;</w:t>
+        <w:t xml:space="preserve">  &lt;/</w:t>
+      </w:r>
+      <w:proofErr w:type="spellStart"/>
+      <w:r>
+        <w:rPr>
+          <w:rFonts w:ascii="Courier New" w:eastAsia="Times New Roman" w:hAnsi="Courier New" w:cs="Courier New"/>
+          <w:sz w:val="20"/>
+          <w:szCs w:val="20"/>
+          <w:lang w:eastAsia="es-CO"/>
+        </w:rPr>
+        <w:t>nav</w:t>
+      </w:r>
+      <w:proofErr w:type="spellEnd"/>
+      <w:r>
+        <w:rPr>
+          <w:rFonts w:ascii="Courier New" w:eastAsia="Times New Roman" w:hAnsi="Courier New" w:cs="Courier New"/>
+          <w:sz w:val="20"/>
+          <w:szCs w:val="20"/>
+          <w:lang w:eastAsia="es-CO"/>
+        </w:rPr>
+        <w:t>&gt;</w:t>
       </w:r>
     </w:p>
     <w:p>
@@ -15773,15 +15928,6 @@
           <w:lang w:eastAsia="es-CO"/>
         </w:rPr>
       </w:pPr>
-      <w:r>
-        <w:rPr>
-          <w:rFonts w:ascii="Courier New" w:eastAsia="Times New Roman" w:hAnsi="Courier New" w:cs="Courier New"/>
-          <w:sz w:val="20"/>
-          <w:szCs w:val="20"/>
-          <w:lang w:eastAsia="es-CO"/>
-        </w:rPr>
-        <w:t xml:space="preserve">    &lt;h1&gt;Quiénes Somos&lt;/h1&gt;</w:t>
-      </w:r>
     </w:p>
     <w:p>
       <w:pPr>
@@ -15818,7 +15964,7 @@
           <w:szCs w:val="20"/>
           <w:lang w:eastAsia="es-CO"/>
         </w:rPr>
-        <w:t xml:space="preserve">    &lt;p&gt;Descripción breve sobre tu proyecto o </w:t>
+        <w:t xml:space="preserve">  </w:t>
       </w:r>
       <w:proofErr w:type="gramStart"/>
       <w:r>
@@ -15828,7 +15974,7 @@
           <w:szCs w:val="20"/>
           <w:lang w:eastAsia="es-CO"/>
         </w:rPr>
-        <w:t>empresa.&lt;</w:t>
+        <w:t>&lt;!--</w:t>
       </w:r>
       <w:proofErr w:type="gramEnd"/>
       <w:r>
@@ -15838,7 +15984,7 @@
           <w:szCs w:val="20"/>
           <w:lang w:eastAsia="es-CO"/>
         </w:rPr>
-        <w:t>/p&gt;</w:t>
+        <w:t xml:space="preserve"> Contenido principal personalizado --&gt;</w:t>
       </w:r>
     </w:p>
     <w:p>
@@ -15876,7 +16022,7 @@
           <w:szCs w:val="20"/>
           <w:lang w:eastAsia="es-CO"/>
         </w:rPr>
-        <w:t xml:space="preserve">  &lt;/</w:t>
+        <w:t xml:space="preserve">  &lt;</w:t>
       </w:r>
       <w:proofErr w:type="spellStart"/>
       <w:r>
@@ -15896,7 +16042,27 @@
           <w:szCs w:val="20"/>
           <w:lang w:eastAsia="es-CO"/>
         </w:rPr>
-        <w:t>&gt;</w:t>
+        <w:t xml:space="preserve"> </w:t>
+      </w:r>
+      <w:proofErr w:type="spellStart"/>
+      <w:r>
+        <w:rPr>
+          <w:rFonts w:ascii="Courier New" w:eastAsia="Times New Roman" w:hAnsi="Courier New" w:cs="Courier New"/>
+          <w:sz w:val="20"/>
+          <w:szCs w:val="20"/>
+          <w:lang w:eastAsia="es-CO"/>
+        </w:rPr>
+        <w:t>class</w:t>
+      </w:r>
+      <w:proofErr w:type="spellEnd"/>
+      <w:r>
+        <w:rPr>
+          <w:rFonts w:ascii="Courier New" w:eastAsia="Times New Roman" w:hAnsi="Courier New" w:cs="Courier New"/>
+          <w:sz w:val="20"/>
+          <w:szCs w:val="20"/>
+          <w:lang w:eastAsia="es-CO"/>
+        </w:rPr>
+        <w:t>="container mt-4"&gt;</w:t>
       </w:r>
     </w:p>
     <w:p>
@@ -15927,6 +16093,15 @@
           <w:lang w:eastAsia="es-CO"/>
         </w:rPr>
       </w:pPr>
+      <w:r>
+        <w:rPr>
+          <w:rFonts w:ascii="Courier New" w:eastAsia="Times New Roman" w:hAnsi="Courier New" w:cs="Courier New"/>
+          <w:sz w:val="20"/>
+          <w:szCs w:val="20"/>
+          <w:lang w:eastAsia="es-CO"/>
+        </w:rPr>
+        <w:t xml:space="preserve">    &lt;h1&gt;Quiénes Somos&lt;/h1&gt;</w:t>
+      </w:r>
     </w:p>
     <w:p>
       <w:pPr>
@@ -15963,7 +16138,7 @@
           <w:szCs w:val="20"/>
           <w:lang w:eastAsia="es-CO"/>
         </w:rPr>
-        <w:t xml:space="preserve">  </w:t>
+        <w:t xml:space="preserve">    &lt;p&gt;Descripción breve sobre tu proyecto o </w:t>
       </w:r>
       <w:proofErr w:type="gramStart"/>
       <w:r>
@@ -15973,7 +16148,7 @@
           <w:szCs w:val="20"/>
           <w:lang w:eastAsia="es-CO"/>
         </w:rPr>
-        <w:t>&lt;!--</w:t>
+        <w:t>empresa.&lt;</w:t>
       </w:r>
       <w:proofErr w:type="gramEnd"/>
       <w:r>
@@ -15983,27 +16158,7 @@
           <w:szCs w:val="20"/>
           <w:lang w:eastAsia="es-CO"/>
         </w:rPr>
-        <w:t xml:space="preserve"> </w:t>
-      </w:r>
-      <w:proofErr w:type="spellStart"/>
-      <w:r>
-        <w:rPr>
-          <w:rFonts w:ascii="Courier New" w:eastAsia="Times New Roman" w:hAnsi="Courier New" w:cs="Courier New"/>
-          <w:sz w:val="20"/>
-          <w:szCs w:val="20"/>
-          <w:lang w:eastAsia="es-CO"/>
-        </w:rPr>
-        <w:t>Footer</w:t>
-      </w:r>
-      <w:proofErr w:type="spellEnd"/>
-      <w:r>
-        <w:rPr>
-          <w:rFonts w:ascii="Courier New" w:eastAsia="Times New Roman" w:hAnsi="Courier New" w:cs="Courier New"/>
-          <w:sz w:val="20"/>
-          <w:szCs w:val="20"/>
-          <w:lang w:eastAsia="es-CO"/>
-        </w:rPr>
-        <w:t xml:space="preserve"> (copiar igual en todas las páginas) --&gt;</w:t>
+        <w:t>/p&gt;</w:t>
       </w:r>
     </w:p>
     <w:p>
@@ -16041,107 +16196,27 @@
           <w:szCs w:val="20"/>
           <w:lang w:eastAsia="es-CO"/>
         </w:rPr>
-        <w:t xml:space="preserve">  &lt;</w:t>
-      </w:r>
-      <w:proofErr w:type="spellStart"/>
-      <w:r>
-        <w:rPr>
-          <w:rFonts w:ascii="Courier New" w:eastAsia="Times New Roman" w:hAnsi="Courier New" w:cs="Courier New"/>
-          <w:sz w:val="20"/>
-          <w:szCs w:val="20"/>
-          <w:lang w:eastAsia="es-CO"/>
-        </w:rPr>
-        <w:t>footer</w:t>
-      </w:r>
-      <w:proofErr w:type="spellEnd"/>
-      <w:r>
-        <w:rPr>
-          <w:rFonts w:ascii="Courier New" w:eastAsia="Times New Roman" w:hAnsi="Courier New" w:cs="Courier New"/>
-          <w:sz w:val="20"/>
-          <w:szCs w:val="20"/>
-          <w:lang w:eastAsia="es-CO"/>
-        </w:rPr>
-        <w:t xml:space="preserve"> </w:t>
-      </w:r>
-      <w:proofErr w:type="spellStart"/>
-      <w:r>
-        <w:rPr>
-          <w:rFonts w:ascii="Courier New" w:eastAsia="Times New Roman" w:hAnsi="Courier New" w:cs="Courier New"/>
-          <w:sz w:val="20"/>
-          <w:szCs w:val="20"/>
-          <w:lang w:eastAsia="es-CO"/>
-        </w:rPr>
-        <w:t>class</w:t>
-      </w:r>
-      <w:proofErr w:type="spellEnd"/>
-      <w:r>
-        <w:rPr>
-          <w:rFonts w:ascii="Courier New" w:eastAsia="Times New Roman" w:hAnsi="Courier New" w:cs="Courier New"/>
-          <w:sz w:val="20"/>
-          <w:szCs w:val="20"/>
-          <w:lang w:eastAsia="es-CO"/>
-        </w:rPr>
-        <w:t>="</w:t>
-      </w:r>
-      <w:proofErr w:type="spellStart"/>
-      <w:r>
-        <w:rPr>
-          <w:rFonts w:ascii="Courier New" w:eastAsia="Times New Roman" w:hAnsi="Courier New" w:cs="Courier New"/>
-          <w:sz w:val="20"/>
-          <w:szCs w:val="20"/>
-          <w:lang w:eastAsia="es-CO"/>
-        </w:rPr>
-        <w:t>bg-dark</w:t>
-      </w:r>
-      <w:proofErr w:type="spellEnd"/>
-      <w:r>
-        <w:rPr>
-          <w:rFonts w:ascii="Courier New" w:eastAsia="Times New Roman" w:hAnsi="Courier New" w:cs="Courier New"/>
-          <w:sz w:val="20"/>
-          <w:szCs w:val="20"/>
-          <w:lang w:eastAsia="es-CO"/>
-        </w:rPr>
-        <w:t xml:space="preserve"> </w:t>
-      </w:r>
-      <w:proofErr w:type="spellStart"/>
-      <w:r>
-        <w:rPr>
-          <w:rFonts w:ascii="Courier New" w:eastAsia="Times New Roman" w:hAnsi="Courier New" w:cs="Courier New"/>
-          <w:sz w:val="20"/>
-          <w:szCs w:val="20"/>
-          <w:lang w:eastAsia="es-CO"/>
-        </w:rPr>
-        <w:t>text-white</w:t>
-      </w:r>
-      <w:proofErr w:type="spellEnd"/>
-      <w:r>
-        <w:rPr>
-          <w:rFonts w:ascii="Courier New" w:eastAsia="Times New Roman" w:hAnsi="Courier New" w:cs="Courier New"/>
-          <w:sz w:val="20"/>
-          <w:szCs w:val="20"/>
-          <w:lang w:eastAsia="es-CO"/>
-        </w:rPr>
-        <w:t xml:space="preserve"> </w:t>
-      </w:r>
-      <w:proofErr w:type="spellStart"/>
-      <w:r>
-        <w:rPr>
-          <w:rFonts w:ascii="Courier New" w:eastAsia="Times New Roman" w:hAnsi="Courier New" w:cs="Courier New"/>
-          <w:sz w:val="20"/>
-          <w:szCs w:val="20"/>
-          <w:lang w:eastAsia="es-CO"/>
-        </w:rPr>
-        <w:t>text</w:t>
-      </w:r>
-      <w:proofErr w:type="spellEnd"/>
-      <w:r>
-        <w:rPr>
-          <w:rFonts w:ascii="Courier New" w:eastAsia="Times New Roman" w:hAnsi="Courier New" w:cs="Courier New"/>
-          <w:sz w:val="20"/>
-          <w:szCs w:val="20"/>
-          <w:lang w:eastAsia="es-CO"/>
-        </w:rPr>
-        <w:t>-center p-3 mt-5"&gt;</w:t>
+        <w:t xml:space="preserve">  &lt;/</w:t>
+      </w:r>
+      <w:proofErr w:type="spellStart"/>
+      <w:r>
+        <w:rPr>
+          <w:rFonts w:ascii="Courier New" w:eastAsia="Times New Roman" w:hAnsi="Courier New" w:cs="Courier New"/>
+          <w:sz w:val="20"/>
+          <w:szCs w:val="20"/>
+          <w:lang w:eastAsia="es-CO"/>
+        </w:rPr>
+        <w:t>div</w:t>
+      </w:r>
+      <w:proofErr w:type="spellEnd"/>
+      <w:r>
+        <w:rPr>
+          <w:rFonts w:ascii="Courier New" w:eastAsia="Times New Roman" w:hAnsi="Courier New" w:cs="Courier New"/>
+          <w:sz w:val="20"/>
+          <w:szCs w:val="20"/>
+          <w:lang w:eastAsia="es-CO"/>
+        </w:rPr>
+        <w:t>&gt;</w:t>
       </w:r>
     </w:p>
     <w:p>
@@ -16172,35 +16247,6 @@
           <w:lang w:eastAsia="es-CO"/>
         </w:rPr>
       </w:pPr>
-      <w:r>
-        <w:rPr>
-          <w:rFonts w:ascii="Courier New" w:eastAsia="Times New Roman" w:hAnsi="Courier New" w:cs="Courier New"/>
-          <w:sz w:val="20"/>
-          <w:szCs w:val="20"/>
-          <w:lang w:eastAsia="es-CO"/>
-        </w:rPr>
-        <w:t xml:space="preserve">    &amp;</w:t>
-      </w:r>
-      <w:proofErr w:type="spellStart"/>
-      <w:r>
-        <w:rPr>
-          <w:rFonts w:ascii="Courier New" w:eastAsia="Times New Roman" w:hAnsi="Courier New" w:cs="Courier New"/>
-          <w:sz w:val="20"/>
-          <w:szCs w:val="20"/>
-          <w:lang w:eastAsia="es-CO"/>
-        </w:rPr>
-        <w:t>copy</w:t>
-      </w:r>
-      <w:proofErr w:type="spellEnd"/>
-      <w:r>
-        <w:rPr>
-          <w:rFonts w:ascii="Courier New" w:eastAsia="Times New Roman" w:hAnsi="Courier New" w:cs="Courier New"/>
-          <w:sz w:val="20"/>
-          <w:szCs w:val="20"/>
-          <w:lang w:eastAsia="es-CO"/>
-        </w:rPr>
-        <w:t>; 2025 Nombre Proyecto</w:t>
-      </w:r>
     </w:p>
     <w:p>
       <w:pPr>
@@ -16237,27 +16283,47 @@
           <w:szCs w:val="20"/>
           <w:lang w:eastAsia="es-CO"/>
         </w:rPr>
-        <w:t xml:space="preserve">  &lt;/</w:t>
-      </w:r>
-      <w:proofErr w:type="spellStart"/>
-      <w:r>
-        <w:rPr>
-          <w:rFonts w:ascii="Courier New" w:eastAsia="Times New Roman" w:hAnsi="Courier New" w:cs="Courier New"/>
-          <w:sz w:val="20"/>
-          <w:szCs w:val="20"/>
-          <w:lang w:eastAsia="es-CO"/>
-        </w:rPr>
-        <w:t>footer</w:t>
-      </w:r>
-      <w:proofErr w:type="spellEnd"/>
-      <w:r>
-        <w:rPr>
-          <w:rFonts w:ascii="Courier New" w:eastAsia="Times New Roman" w:hAnsi="Courier New" w:cs="Courier New"/>
-          <w:sz w:val="20"/>
-          <w:szCs w:val="20"/>
-          <w:lang w:eastAsia="es-CO"/>
-        </w:rPr>
-        <w:t>&gt;</w:t>
+        <w:t xml:space="preserve">  </w:t>
+      </w:r>
+      <w:proofErr w:type="gramStart"/>
+      <w:r>
+        <w:rPr>
+          <w:rFonts w:ascii="Courier New" w:eastAsia="Times New Roman" w:hAnsi="Courier New" w:cs="Courier New"/>
+          <w:sz w:val="20"/>
+          <w:szCs w:val="20"/>
+          <w:lang w:eastAsia="es-CO"/>
+        </w:rPr>
+        <w:t>&lt;!--</w:t>
+      </w:r>
+      <w:proofErr w:type="gramEnd"/>
+      <w:r>
+        <w:rPr>
+          <w:rFonts w:ascii="Courier New" w:eastAsia="Times New Roman" w:hAnsi="Courier New" w:cs="Courier New"/>
+          <w:sz w:val="20"/>
+          <w:szCs w:val="20"/>
+          <w:lang w:eastAsia="es-CO"/>
+        </w:rPr>
+        <w:t xml:space="preserve"> </w:t>
+      </w:r>
+      <w:proofErr w:type="spellStart"/>
+      <w:r>
+        <w:rPr>
+          <w:rFonts w:ascii="Courier New" w:eastAsia="Times New Roman" w:hAnsi="Courier New" w:cs="Courier New"/>
+          <w:sz w:val="20"/>
+          <w:szCs w:val="20"/>
+          <w:lang w:eastAsia="es-CO"/>
+        </w:rPr>
+        <w:t>Footer</w:t>
+      </w:r>
+      <w:proofErr w:type="spellEnd"/>
+      <w:r>
+        <w:rPr>
+          <w:rFonts w:ascii="Courier New" w:eastAsia="Times New Roman" w:hAnsi="Courier New" w:cs="Courier New"/>
+          <w:sz w:val="20"/>
+          <w:szCs w:val="20"/>
+          <w:lang w:eastAsia="es-CO"/>
+        </w:rPr>
+        <w:t xml:space="preserve"> (copiar igual en todas las páginas) --&gt;</w:t>
       </w:r>
     </w:p>
     <w:p>
@@ -16288,6 +16354,115 @@
           <w:lang w:eastAsia="es-CO"/>
         </w:rPr>
       </w:pPr>
+      <w:r>
+        <w:rPr>
+          <w:rFonts w:ascii="Courier New" w:eastAsia="Times New Roman" w:hAnsi="Courier New" w:cs="Courier New"/>
+          <w:sz w:val="20"/>
+          <w:szCs w:val="20"/>
+          <w:lang w:eastAsia="es-CO"/>
+        </w:rPr>
+        <w:t xml:space="preserve">  &lt;</w:t>
+      </w:r>
+      <w:proofErr w:type="spellStart"/>
+      <w:r>
+        <w:rPr>
+          <w:rFonts w:ascii="Courier New" w:eastAsia="Times New Roman" w:hAnsi="Courier New" w:cs="Courier New"/>
+          <w:sz w:val="20"/>
+          <w:szCs w:val="20"/>
+          <w:lang w:eastAsia="es-CO"/>
+        </w:rPr>
+        <w:t>footer</w:t>
+      </w:r>
+      <w:proofErr w:type="spellEnd"/>
+      <w:r>
+        <w:rPr>
+          <w:rFonts w:ascii="Courier New" w:eastAsia="Times New Roman" w:hAnsi="Courier New" w:cs="Courier New"/>
+          <w:sz w:val="20"/>
+          <w:szCs w:val="20"/>
+          <w:lang w:eastAsia="es-CO"/>
+        </w:rPr>
+        <w:t xml:space="preserve"> </w:t>
+      </w:r>
+      <w:proofErr w:type="spellStart"/>
+      <w:r>
+        <w:rPr>
+          <w:rFonts w:ascii="Courier New" w:eastAsia="Times New Roman" w:hAnsi="Courier New" w:cs="Courier New"/>
+          <w:sz w:val="20"/>
+          <w:szCs w:val="20"/>
+          <w:lang w:eastAsia="es-CO"/>
+        </w:rPr>
+        <w:t>class</w:t>
+      </w:r>
+      <w:proofErr w:type="spellEnd"/>
+      <w:r>
+        <w:rPr>
+          <w:rFonts w:ascii="Courier New" w:eastAsia="Times New Roman" w:hAnsi="Courier New" w:cs="Courier New"/>
+          <w:sz w:val="20"/>
+          <w:szCs w:val="20"/>
+          <w:lang w:eastAsia="es-CO"/>
+        </w:rPr>
+        <w:t>="</w:t>
+      </w:r>
+      <w:proofErr w:type="spellStart"/>
+      <w:r>
+        <w:rPr>
+          <w:rFonts w:ascii="Courier New" w:eastAsia="Times New Roman" w:hAnsi="Courier New" w:cs="Courier New"/>
+          <w:sz w:val="20"/>
+          <w:szCs w:val="20"/>
+          <w:lang w:eastAsia="es-CO"/>
+        </w:rPr>
+        <w:t>bg-dark</w:t>
+      </w:r>
+      <w:proofErr w:type="spellEnd"/>
+      <w:r>
+        <w:rPr>
+          <w:rFonts w:ascii="Courier New" w:eastAsia="Times New Roman" w:hAnsi="Courier New" w:cs="Courier New"/>
+          <w:sz w:val="20"/>
+          <w:szCs w:val="20"/>
+          <w:lang w:eastAsia="es-CO"/>
+        </w:rPr>
+        <w:t xml:space="preserve"> </w:t>
+      </w:r>
+      <w:proofErr w:type="spellStart"/>
+      <w:r>
+        <w:rPr>
+          <w:rFonts w:ascii="Courier New" w:eastAsia="Times New Roman" w:hAnsi="Courier New" w:cs="Courier New"/>
+          <w:sz w:val="20"/>
+          <w:szCs w:val="20"/>
+          <w:lang w:eastAsia="es-CO"/>
+        </w:rPr>
+        <w:t>text-white</w:t>
+      </w:r>
+      <w:proofErr w:type="spellEnd"/>
+      <w:r>
+        <w:rPr>
+          <w:rFonts w:ascii="Courier New" w:eastAsia="Times New Roman" w:hAnsi="Courier New" w:cs="Courier New"/>
+          <w:sz w:val="20"/>
+          <w:szCs w:val="20"/>
+          <w:lang w:eastAsia="es-CO"/>
+        </w:rPr>
+        <w:t xml:space="preserve"> </w:t>
+      </w:r>
+      <w:proofErr w:type="spellStart"/>
+      <w:r>
+        <w:rPr>
+          <w:rFonts w:ascii="Courier New" w:eastAsia="Times New Roman" w:hAnsi="Courier New" w:cs="Courier New"/>
+          <w:sz w:val="20"/>
+          <w:szCs w:val="20"/>
+          <w:lang w:eastAsia="es-CO"/>
+        </w:rPr>
+        <w:t>text</w:t>
+      </w:r>
+      <w:proofErr w:type="spellEnd"/>
+      <w:r>
+        <w:rPr>
+          <w:rFonts w:ascii="Courier New" w:eastAsia="Times New Roman" w:hAnsi="Courier New" w:cs="Courier New"/>
+          <w:sz w:val="20"/>
+          <w:szCs w:val="20"/>
+          <w:lang w:eastAsia="es-CO"/>
+        </w:rPr>
+        <w:t>-center p-3 mt-5"&gt;</w:t>
+      </w:r>
     </w:p>
     <w:p>
       <w:pPr>
@@ -16324,28 +16499,27 @@
           <w:szCs w:val="20"/>
           <w:lang w:eastAsia="es-CO"/>
         </w:rPr>
-        <w:lastRenderedPageBreak/>
-        <w:t xml:space="preserve">  </w:t>
-      </w:r>
-      <w:proofErr w:type="gramStart"/>
-      <w:r>
-        <w:rPr>
-          <w:rFonts w:ascii="Courier New" w:eastAsia="Times New Roman" w:hAnsi="Courier New" w:cs="Courier New"/>
-          <w:sz w:val="20"/>
-          <w:szCs w:val="20"/>
-          <w:lang w:eastAsia="es-CO"/>
-        </w:rPr>
-        <w:t>&lt;!--</w:t>
-      </w:r>
-      <w:proofErr w:type="gramEnd"/>
-      <w:r>
-        <w:rPr>
-          <w:rFonts w:ascii="Courier New" w:eastAsia="Times New Roman" w:hAnsi="Courier New" w:cs="Courier New"/>
-          <w:sz w:val="20"/>
-          <w:szCs w:val="20"/>
-          <w:lang w:eastAsia="es-CO"/>
-        </w:rPr>
-        <w:t xml:space="preserve"> Bootstrap JS --&gt;</w:t>
+        <w:t xml:space="preserve">    &amp;</w:t>
+      </w:r>
+      <w:proofErr w:type="spellStart"/>
+      <w:r>
+        <w:rPr>
+          <w:rFonts w:ascii="Courier New" w:eastAsia="Times New Roman" w:hAnsi="Courier New" w:cs="Courier New"/>
+          <w:sz w:val="20"/>
+          <w:szCs w:val="20"/>
+          <w:lang w:eastAsia="es-CO"/>
+        </w:rPr>
+        <w:t>copy</w:t>
+      </w:r>
+      <w:proofErr w:type="spellEnd"/>
+      <w:r>
+        <w:rPr>
+          <w:rFonts w:ascii="Courier New" w:eastAsia="Times New Roman" w:hAnsi="Courier New" w:cs="Courier New"/>
+          <w:sz w:val="20"/>
+          <w:szCs w:val="20"/>
+          <w:lang w:eastAsia="es-CO"/>
+        </w:rPr>
+        <w:t>; 2025 Nombre Proyecto</w:t>
       </w:r>
     </w:p>
     <w:p>
@@ -16383,7 +16557,27 @@
           <w:szCs w:val="20"/>
           <w:lang w:eastAsia="es-CO"/>
         </w:rPr>
-        <w:t xml:space="preserve">  &lt;script src="https://cdn.jsdelivr.net/npm/bootstrap@5.3.0/dist/js/bootstrap.bundle.min.js"&gt;&lt;/script&gt;</w:t>
+        <w:t xml:space="preserve">  &lt;/</w:t>
+      </w:r>
+      <w:proofErr w:type="spellStart"/>
+      <w:r>
+        <w:rPr>
+          <w:rFonts w:ascii="Courier New" w:eastAsia="Times New Roman" w:hAnsi="Courier New" w:cs="Courier New"/>
+          <w:sz w:val="20"/>
+          <w:szCs w:val="20"/>
+          <w:lang w:eastAsia="es-CO"/>
+        </w:rPr>
+        <w:t>footer</w:t>
+      </w:r>
+      <w:proofErr w:type="spellEnd"/>
+      <w:r>
+        <w:rPr>
+          <w:rFonts w:ascii="Courier New" w:eastAsia="Times New Roman" w:hAnsi="Courier New" w:cs="Courier New"/>
+          <w:sz w:val="20"/>
+          <w:szCs w:val="20"/>
+          <w:lang w:eastAsia="es-CO"/>
+        </w:rPr>
+        <w:t>&gt;</w:t>
       </w:r>
     </w:p>
     <w:p>
@@ -16450,27 +16644,27 @@
           <w:szCs w:val="20"/>
           <w:lang w:eastAsia="es-CO"/>
         </w:rPr>
-        <w:t>&lt;/</w:t>
-      </w:r>
-      <w:proofErr w:type="spellStart"/>
-      <w:r>
-        <w:rPr>
-          <w:rFonts w:ascii="Courier New" w:eastAsia="Times New Roman" w:hAnsi="Courier New" w:cs="Courier New"/>
-          <w:sz w:val="20"/>
-          <w:szCs w:val="20"/>
-          <w:lang w:eastAsia="es-CO"/>
-        </w:rPr>
-        <w:t>body</w:t>
-      </w:r>
-      <w:proofErr w:type="spellEnd"/>
-      <w:r>
-        <w:rPr>
-          <w:rFonts w:ascii="Courier New" w:eastAsia="Times New Roman" w:hAnsi="Courier New" w:cs="Courier New"/>
-          <w:sz w:val="20"/>
-          <w:szCs w:val="20"/>
-          <w:lang w:eastAsia="es-CO"/>
-        </w:rPr>
-        <w:t>&gt;</w:t>
+        <w:t xml:space="preserve">  </w:t>
+      </w:r>
+      <w:proofErr w:type="gramStart"/>
+      <w:r>
+        <w:rPr>
+          <w:rFonts w:ascii="Courier New" w:eastAsia="Times New Roman" w:hAnsi="Courier New" w:cs="Courier New"/>
+          <w:sz w:val="20"/>
+          <w:szCs w:val="20"/>
+          <w:lang w:eastAsia="es-CO"/>
+        </w:rPr>
+        <w:t>&lt;!--</w:t>
+      </w:r>
+      <w:proofErr w:type="gramEnd"/>
+      <w:r>
+        <w:rPr>
+          <w:rFonts w:ascii="Courier New" w:eastAsia="Times New Roman" w:hAnsi="Courier New" w:cs="Courier New"/>
+          <w:sz w:val="20"/>
+          <w:szCs w:val="20"/>
+          <w:lang w:eastAsia="es-CO"/>
+        </w:rPr>
+        <w:t xml:space="preserve"> Bootstrap JS --&gt;</w:t>
       </w:r>
     </w:p>
     <w:p>
@@ -16508,6 +16702,73 @@
           <w:szCs w:val="20"/>
           <w:lang w:eastAsia="es-CO"/>
         </w:rPr>
+        <w:t xml:space="preserve">  &lt;script src="https://cdn.jsdelivr.net/npm/bootstrap@5.3.0/dist/js/bootstrap.bundle.min.js"&gt;&lt;/script&gt;</w:t>
+      </w:r>
+    </w:p>
+    <w:p>
+      <w:pPr>
+        <w:tabs>
+          <w:tab w:val="left" w:pos="916"/>
+          <w:tab w:val="left" w:pos="1832"/>
+          <w:tab w:val="left" w:pos="2748"/>
+          <w:tab w:val="left" w:pos="3664"/>
+          <w:tab w:val="left" w:pos="4580"/>
+          <w:tab w:val="left" w:pos="5496"/>
+          <w:tab w:val="left" w:pos="6412"/>
+          <w:tab w:val="left" w:pos="7328"/>
+          <w:tab w:val="left" w:pos="8244"/>
+          <w:tab w:val="left" w:pos="9160"/>
+          <w:tab w:val="left" w:pos="10076"/>
+          <w:tab w:val="left" w:pos="10992"/>
+          <w:tab w:val="left" w:pos="11908"/>
+          <w:tab w:val="left" w:pos="12824"/>
+          <w:tab w:val="left" w:pos="13740"/>
+          <w:tab w:val="left" w:pos="14656"/>
+        </w:tabs>
+        <w:spacing w:after="0" w:line="240" w:lineRule="auto"/>
+        <w:rPr>
+          <w:rFonts w:ascii="Courier New" w:eastAsia="Times New Roman" w:hAnsi="Courier New" w:cs="Courier New"/>
+          <w:sz w:val="20"/>
+          <w:szCs w:val="20"/>
+          <w:lang w:eastAsia="es-CO"/>
+        </w:rPr>
+      </w:pPr>
+    </w:p>
+    <w:p>
+      <w:pPr>
+        <w:tabs>
+          <w:tab w:val="left" w:pos="916"/>
+          <w:tab w:val="left" w:pos="1832"/>
+          <w:tab w:val="left" w:pos="2748"/>
+          <w:tab w:val="left" w:pos="3664"/>
+          <w:tab w:val="left" w:pos="4580"/>
+          <w:tab w:val="left" w:pos="5496"/>
+          <w:tab w:val="left" w:pos="6412"/>
+          <w:tab w:val="left" w:pos="7328"/>
+          <w:tab w:val="left" w:pos="8244"/>
+          <w:tab w:val="left" w:pos="9160"/>
+          <w:tab w:val="left" w:pos="10076"/>
+          <w:tab w:val="left" w:pos="10992"/>
+          <w:tab w:val="left" w:pos="11908"/>
+          <w:tab w:val="left" w:pos="12824"/>
+          <w:tab w:val="left" w:pos="13740"/>
+          <w:tab w:val="left" w:pos="14656"/>
+        </w:tabs>
+        <w:spacing w:after="0" w:line="240" w:lineRule="auto"/>
+        <w:rPr>
+          <w:rFonts w:ascii="Courier New" w:eastAsia="Times New Roman" w:hAnsi="Courier New" w:cs="Courier New"/>
+          <w:sz w:val="20"/>
+          <w:szCs w:val="20"/>
+          <w:lang w:eastAsia="es-CO"/>
+        </w:rPr>
+      </w:pPr>
+      <w:r>
+        <w:rPr>
+          <w:rFonts w:ascii="Courier New" w:eastAsia="Times New Roman" w:hAnsi="Courier New" w:cs="Courier New"/>
+          <w:sz w:val="20"/>
+          <w:szCs w:val="20"/>
+          <w:lang w:eastAsia="es-CO"/>
+        </w:rPr>
         <w:t>&lt;/</w:t>
       </w:r>
       <w:proofErr w:type="spellStart"/>
@@ -16518,6 +16779,64 @@
           <w:szCs w:val="20"/>
           <w:lang w:eastAsia="es-CO"/>
         </w:rPr>
+        <w:t>body</w:t>
+      </w:r>
+      <w:proofErr w:type="spellEnd"/>
+      <w:r>
+        <w:rPr>
+          <w:rFonts w:ascii="Courier New" w:eastAsia="Times New Roman" w:hAnsi="Courier New" w:cs="Courier New"/>
+          <w:sz w:val="20"/>
+          <w:szCs w:val="20"/>
+          <w:lang w:eastAsia="es-CO"/>
+        </w:rPr>
+        <w:t>&gt;</w:t>
+      </w:r>
+    </w:p>
+    <w:p>
+      <w:pPr>
+        <w:tabs>
+          <w:tab w:val="left" w:pos="916"/>
+          <w:tab w:val="left" w:pos="1832"/>
+          <w:tab w:val="left" w:pos="2748"/>
+          <w:tab w:val="left" w:pos="3664"/>
+          <w:tab w:val="left" w:pos="4580"/>
+          <w:tab w:val="left" w:pos="5496"/>
+          <w:tab w:val="left" w:pos="6412"/>
+          <w:tab w:val="left" w:pos="7328"/>
+          <w:tab w:val="left" w:pos="8244"/>
+          <w:tab w:val="left" w:pos="9160"/>
+          <w:tab w:val="left" w:pos="10076"/>
+          <w:tab w:val="left" w:pos="10992"/>
+          <w:tab w:val="left" w:pos="11908"/>
+          <w:tab w:val="left" w:pos="12824"/>
+          <w:tab w:val="left" w:pos="13740"/>
+          <w:tab w:val="left" w:pos="14656"/>
+        </w:tabs>
+        <w:spacing w:after="0" w:line="240" w:lineRule="auto"/>
+        <w:rPr>
+          <w:rFonts w:ascii="Courier New" w:eastAsia="Times New Roman" w:hAnsi="Courier New" w:cs="Courier New"/>
+          <w:sz w:val="20"/>
+          <w:szCs w:val="20"/>
+          <w:lang w:eastAsia="es-CO"/>
+        </w:rPr>
+      </w:pPr>
+      <w:r>
+        <w:rPr>
+          <w:rFonts w:ascii="Courier New" w:eastAsia="Times New Roman" w:hAnsi="Courier New" w:cs="Courier New"/>
+          <w:sz w:val="20"/>
+          <w:szCs w:val="20"/>
+          <w:lang w:eastAsia="es-CO"/>
+        </w:rPr>
+        <w:t>&lt;/</w:t>
+      </w:r>
+      <w:proofErr w:type="spellStart"/>
+      <w:r>
+        <w:rPr>
+          <w:rFonts w:ascii="Courier New" w:eastAsia="Times New Roman" w:hAnsi="Courier New" w:cs="Courier New"/>
+          <w:sz w:val="20"/>
+          <w:szCs w:val="20"/>
+          <w:lang w:eastAsia="es-CO"/>
+        </w:rPr>
         <w:t>html</w:t>
       </w:r>
       <w:proofErr w:type="spellEnd"/>
@@ -16529,6 +16848,254 @@
           <w:lang w:eastAsia="es-CO"/>
         </w:rPr>
         <w:t>&gt;</w:t>
+      </w:r>
+    </w:p>
+    <w:p>
+      <w:pPr>
+        <w:tabs>
+          <w:tab w:val="left" w:pos="916"/>
+          <w:tab w:val="left" w:pos="1832"/>
+          <w:tab w:val="left" w:pos="2748"/>
+          <w:tab w:val="left" w:pos="3664"/>
+          <w:tab w:val="left" w:pos="4580"/>
+          <w:tab w:val="left" w:pos="5496"/>
+          <w:tab w:val="left" w:pos="6412"/>
+          <w:tab w:val="left" w:pos="7328"/>
+          <w:tab w:val="left" w:pos="8244"/>
+          <w:tab w:val="left" w:pos="9160"/>
+          <w:tab w:val="left" w:pos="10076"/>
+          <w:tab w:val="left" w:pos="10992"/>
+          <w:tab w:val="left" w:pos="11908"/>
+          <w:tab w:val="left" w:pos="12824"/>
+          <w:tab w:val="left" w:pos="13740"/>
+          <w:tab w:val="left" w:pos="14656"/>
+        </w:tabs>
+        <w:spacing w:after="0" w:line="240" w:lineRule="auto"/>
+        <w:rPr>
+          <w:rFonts w:ascii="Courier New" w:eastAsia="Times New Roman" w:hAnsi="Courier New" w:cs="Courier New"/>
+          <w:sz w:val="20"/>
+          <w:szCs w:val="20"/>
+          <w:lang w:eastAsia="es-CO"/>
+        </w:rPr>
+      </w:pPr>
+      <w:r>
+        <w:rPr>
+          <w:rFonts w:ascii="Courier New" w:eastAsia="Times New Roman" w:hAnsi="Courier New" w:cs="Courier New"/>
+          <w:sz w:val="20"/>
+          <w:szCs w:val="20"/>
+          <w:lang w:eastAsia="es-CO"/>
+        </w:rPr>
+        <w:drawing>
+          <wp:inline distT="0" distB="0" distL="0" distR="0" wp14:anchorId="176459A5" wp14:editId="7EE19017">
+            <wp:extent cx="5612130" cy="2849245"/>
+            <wp:effectExtent l="0" t="0" r="7620" b="8255"/>
+            <wp:docPr id="16" name="Imagen 16"/>
+            <wp:cNvGraphicFramePr>
+              <a:graphicFrameLocks xmlns:a="http://schemas.openxmlformats.org/drawingml/2006/main" noChangeAspect="1"/>
+            </wp:cNvGraphicFramePr>
+            <a:graphic xmlns:a="http://schemas.openxmlformats.org/drawingml/2006/main">
+              <a:graphicData uri="http://schemas.openxmlformats.org/drawingml/2006/picture">
+                <pic:pic xmlns:pic="http://schemas.openxmlformats.org/drawingml/2006/picture">
+                  <pic:nvPicPr>
+                    <pic:cNvPr id="1" name=""/>
+                    <pic:cNvPicPr/>
+                  </pic:nvPicPr>
+                  <pic:blipFill>
+                    <a:blip r:embed="rId20"/>
+                    <a:stretch>
+                      <a:fillRect/>
+                    </a:stretch>
+                  </pic:blipFill>
+                  <pic:spPr>
+                    <a:xfrm>
+                      <a:off x="0" y="0"/>
+                      <a:ext cx="5612130" cy="2849245"/>
+                    </a:xfrm>
+                    <a:prstGeom prst="rect">
+                      <a:avLst/>
+                    </a:prstGeom>
+                  </pic:spPr>
+                </pic:pic>
+              </a:graphicData>
+            </a:graphic>
+          </wp:inline>
+        </w:drawing>
+      </w:r>
+    </w:p>
+    <w:p>
+      <w:pPr>
+        <w:tabs>
+          <w:tab w:val="left" w:pos="916"/>
+          <w:tab w:val="left" w:pos="1832"/>
+          <w:tab w:val="left" w:pos="2748"/>
+          <w:tab w:val="left" w:pos="3664"/>
+          <w:tab w:val="left" w:pos="4580"/>
+          <w:tab w:val="left" w:pos="5496"/>
+          <w:tab w:val="left" w:pos="6412"/>
+          <w:tab w:val="left" w:pos="7328"/>
+          <w:tab w:val="left" w:pos="8244"/>
+          <w:tab w:val="left" w:pos="9160"/>
+          <w:tab w:val="left" w:pos="10076"/>
+          <w:tab w:val="left" w:pos="10992"/>
+          <w:tab w:val="left" w:pos="11908"/>
+          <w:tab w:val="left" w:pos="12824"/>
+          <w:tab w:val="left" w:pos="13740"/>
+          <w:tab w:val="left" w:pos="14656"/>
+        </w:tabs>
+        <w:spacing w:after="0" w:line="240" w:lineRule="auto"/>
+        <w:rPr>
+          <w:rFonts w:ascii="Courier New" w:eastAsia="Times New Roman" w:hAnsi="Courier New" w:cs="Courier New"/>
+          <w:sz w:val="20"/>
+          <w:szCs w:val="20"/>
+          <w:lang w:eastAsia="es-CO"/>
+        </w:rPr>
+      </w:pPr>
+      <w:r>
+        <w:rPr>
+          <w:rFonts w:ascii="Courier New" w:eastAsia="Times New Roman" w:hAnsi="Courier New" w:cs="Courier New"/>
+          <w:sz w:val="20"/>
+          <w:szCs w:val="20"/>
+          <w:lang w:eastAsia="es-CO"/>
+        </w:rPr>
+        <w:lastRenderedPageBreak/>
+        <w:drawing>
+          <wp:inline distT="0" distB="0" distL="0" distR="0" wp14:anchorId="0D86C29F" wp14:editId="538F72BB">
+            <wp:extent cx="5612130" cy="2809240"/>
+            <wp:effectExtent l="0" t="0" r="7620" b="0"/>
+            <wp:docPr id="17" name="Imagen 17"/>
+            <wp:cNvGraphicFramePr>
+              <a:graphicFrameLocks xmlns:a="http://schemas.openxmlformats.org/drawingml/2006/main" noChangeAspect="1"/>
+            </wp:cNvGraphicFramePr>
+            <a:graphic xmlns:a="http://schemas.openxmlformats.org/drawingml/2006/main">
+              <a:graphicData uri="http://schemas.openxmlformats.org/drawingml/2006/picture">
+                <pic:pic xmlns:pic="http://schemas.openxmlformats.org/drawingml/2006/picture">
+                  <pic:nvPicPr>
+                    <pic:cNvPr id="1" name=""/>
+                    <pic:cNvPicPr/>
+                  </pic:nvPicPr>
+                  <pic:blipFill>
+                    <a:blip r:embed="rId21"/>
+                    <a:stretch>
+                      <a:fillRect/>
+                    </a:stretch>
+                  </pic:blipFill>
+                  <pic:spPr>
+                    <a:xfrm>
+                      <a:off x="0" y="0"/>
+                      <a:ext cx="5612130" cy="2809240"/>
+                    </a:xfrm>
+                    <a:prstGeom prst="rect">
+                      <a:avLst/>
+                    </a:prstGeom>
+                  </pic:spPr>
+                </pic:pic>
+              </a:graphicData>
+            </a:graphic>
+          </wp:inline>
+        </w:drawing>
+      </w:r>
+    </w:p>
+    <w:p>
+      <w:pPr>
+        <w:tabs>
+          <w:tab w:val="left" w:pos="916"/>
+          <w:tab w:val="left" w:pos="1832"/>
+          <w:tab w:val="left" w:pos="2748"/>
+          <w:tab w:val="left" w:pos="3664"/>
+          <w:tab w:val="left" w:pos="4580"/>
+          <w:tab w:val="left" w:pos="5496"/>
+          <w:tab w:val="left" w:pos="6412"/>
+          <w:tab w:val="left" w:pos="7328"/>
+          <w:tab w:val="left" w:pos="8244"/>
+          <w:tab w:val="left" w:pos="9160"/>
+          <w:tab w:val="left" w:pos="10076"/>
+          <w:tab w:val="left" w:pos="10992"/>
+          <w:tab w:val="left" w:pos="11908"/>
+          <w:tab w:val="left" w:pos="12824"/>
+          <w:tab w:val="left" w:pos="13740"/>
+          <w:tab w:val="left" w:pos="14656"/>
+        </w:tabs>
+        <w:spacing w:after="0" w:line="240" w:lineRule="auto"/>
+        <w:rPr>
+          <w:rFonts w:ascii="Courier New" w:eastAsia="Times New Roman" w:hAnsi="Courier New" w:cs="Courier New"/>
+          <w:sz w:val="20"/>
+          <w:szCs w:val="20"/>
+          <w:lang w:eastAsia="es-CO"/>
+        </w:rPr>
+      </w:pPr>
+      <w:bookmarkStart w:id="0" w:name="_GoBack"/>
+      <w:bookmarkEnd w:id="0"/>
+    </w:p>
+    <w:p>
+      <w:pPr>
+        <w:tabs>
+          <w:tab w:val="left" w:pos="916"/>
+          <w:tab w:val="left" w:pos="1832"/>
+          <w:tab w:val="left" w:pos="2748"/>
+          <w:tab w:val="left" w:pos="3664"/>
+          <w:tab w:val="left" w:pos="4580"/>
+          <w:tab w:val="left" w:pos="5496"/>
+          <w:tab w:val="left" w:pos="6412"/>
+          <w:tab w:val="left" w:pos="7328"/>
+          <w:tab w:val="left" w:pos="8244"/>
+          <w:tab w:val="left" w:pos="9160"/>
+          <w:tab w:val="left" w:pos="10076"/>
+          <w:tab w:val="left" w:pos="10992"/>
+          <w:tab w:val="left" w:pos="11908"/>
+          <w:tab w:val="left" w:pos="12824"/>
+          <w:tab w:val="left" w:pos="13740"/>
+          <w:tab w:val="left" w:pos="14656"/>
+        </w:tabs>
+        <w:spacing w:after="0" w:line="240" w:lineRule="auto"/>
+        <w:rPr>
+          <w:rFonts w:ascii="Courier New" w:eastAsia="Times New Roman" w:hAnsi="Courier New" w:cs="Courier New"/>
+          <w:sz w:val="20"/>
+          <w:szCs w:val="20"/>
+          <w:lang w:eastAsia="es-CO"/>
+        </w:rPr>
+      </w:pPr>
+      <w:r>
+        <w:rPr>
+          <w:rFonts w:ascii="Courier New" w:eastAsia="Times New Roman" w:hAnsi="Courier New" w:cs="Courier New"/>
+          <w:sz w:val="20"/>
+          <w:szCs w:val="20"/>
+          <w:lang w:eastAsia="es-CO"/>
+        </w:rPr>
+        <w:drawing>
+          <wp:inline distT="0" distB="0" distL="0" distR="0" wp14:anchorId="181C994E" wp14:editId="3BA16713">
+            <wp:extent cx="5612130" cy="2792730"/>
+            <wp:effectExtent l="0" t="0" r="7620" b="7620"/>
+            <wp:docPr id="18" name="Imagen 18"/>
+            <wp:cNvGraphicFramePr>
+              <a:graphicFrameLocks xmlns:a="http://schemas.openxmlformats.org/drawingml/2006/main" noChangeAspect="1"/>
+            </wp:cNvGraphicFramePr>
+            <a:graphic xmlns:a="http://schemas.openxmlformats.org/drawingml/2006/main">
+              <a:graphicData uri="http://schemas.openxmlformats.org/drawingml/2006/picture">
+                <pic:pic xmlns:pic="http://schemas.openxmlformats.org/drawingml/2006/picture">
+                  <pic:nvPicPr>
+                    <pic:cNvPr id="1" name=""/>
+                    <pic:cNvPicPr/>
+                  </pic:nvPicPr>
+                  <pic:blipFill>
+                    <a:blip r:embed="rId22"/>
+                    <a:stretch>
+                      <a:fillRect/>
+                    </a:stretch>
+                  </pic:blipFill>
+                  <pic:spPr>
+                    <a:xfrm>
+                      <a:off x="0" y="0"/>
+                      <a:ext cx="5612130" cy="2792730"/>
+                    </a:xfrm>
+                    <a:prstGeom prst="rect">
+                      <a:avLst/>
+                    </a:prstGeom>
+                  </pic:spPr>
+                </pic:pic>
+              </a:graphicData>
+            </a:graphic>
+          </wp:inline>
+        </w:drawing>
       </w:r>
     </w:p>
     <w:p>
@@ -16816,6 +17383,7 @@
           <w:szCs w:val="36"/>
           <w:lang w:eastAsia="es-CO"/>
         </w:rPr>
+        <w:lastRenderedPageBreak/>
         <w:t>Entrega:</w:t>
       </w:r>
     </w:p>

</xml_diff>